<commit_message>
updated density hurdle models to include only tanoak and bay laurel. also tweaked some figure titles
</commit_message>
<xml_diff>
--- a/tables/Supp_tables_all.docx
+++ b/tables/Supp_tables_all.docx
@@ -14,13 +14,7 @@
         <w:rPr>
           <w:rFonts w:ascii="Times New Roman" w:hAnsi="Times New Roman" w:cs="Times New Roman"/>
         </w:rPr>
-        <w:t xml:space="preserve">Table S1. </w:t>
-      </w:r>
-      <w:r>
-        <w:rPr>
-          <w:rFonts w:ascii="Times New Roman" w:hAnsi="Times New Roman" w:cs="Times New Roman"/>
-        </w:rPr>
-        <w:t>Posterior estimates (median log-odds, 90% HDPI): Infection prevalence aggregated among all hosts</w:t>
+        <w:t>Table S1. Posterior estimates (median log-odds, 90% HDPI): Infection prevalence aggregated among all hosts</w:t>
       </w:r>
     </w:p>
     <w:tbl>
@@ -1853,13 +1847,7 @@
           <w:rFonts w:ascii="Times New Roman" w:hAnsi="Times New Roman" w:cs="Times New Roman"/>
         </w:rPr>
         <w:lastRenderedPageBreak/>
-        <w:t xml:space="preserve">Table S2. </w:t>
-      </w:r>
-      <w:r>
-        <w:rPr>
-          <w:rFonts w:ascii="Times New Roman" w:hAnsi="Times New Roman" w:cs="Times New Roman"/>
-        </w:rPr>
-        <w:t>Posterior estimates (median log-odds, 90% HDPI): Infection prevalence aggregated among highly susceptible hosts</w:t>
+        <w:t>Table S2. Posterior estimates (median log-odds, 90% HDPI): Infection prevalence aggregated among highly susceptible hosts</w:t>
       </w:r>
     </w:p>
     <w:tbl>
@@ -3682,23 +3670,13 @@
     <w:p>
       <w:pPr>
         <w:pStyle w:val="TableCaption"/>
-        <w:jc w:val="left"/>
-        <w:rPr>
-          <w:rFonts w:ascii="Times New Roman" w:hAnsi="Times New Roman" w:cs="Times New Roman"/>
-        </w:rPr>
       </w:pPr>
       <w:r>
         <w:rPr>
           <w:rFonts w:ascii="Times New Roman" w:hAnsi="Times New Roman" w:cs="Times New Roman"/>
         </w:rPr>
         <w:lastRenderedPageBreak/>
-        <w:t xml:space="preserve">Table S3. </w:t>
-      </w:r>
-      <w:r>
-        <w:rPr>
-          <w:rFonts w:ascii="Times New Roman" w:hAnsi="Times New Roman" w:cs="Times New Roman"/>
-        </w:rPr>
-        <w:t>Posterior estimates (median log-odds, 90% HDPI): Individual-level infection risk for susceptible species</w:t>
+        <w:t>Table S3. Posterior estimates (median log-odds, 90% HDPI): Individual-level infection risk for susceptible species</w:t>
       </w:r>
     </w:p>
     <w:tbl>
@@ -3740,15 +3718,14 @@
             <w:pPr>
               <w:spacing w:before="40" w:after="40"/>
               <w:ind w:left="100" w:right="100"/>
-              <w:rPr>
-                <w:rFonts w:ascii="Times New Roman" w:hAnsi="Times New Roman" w:cs="Times New Roman"/>
-              </w:rPr>
             </w:pPr>
             <w:r>
               <w:rPr>
                 <w:rFonts w:ascii="Times New Roman" w:eastAsia="Times New Roman" w:hAnsi="Times New Roman" w:cs="Times New Roman"/>
                 <w:b/>
                 <w:color w:val="111111"/>
+                <w:sz w:val="22"/>
+                <w:szCs w:val="22"/>
               </w:rPr>
               <w:t>variable</w:t>
             </w:r>
@@ -3774,15 +3751,14 @@
             <w:pPr>
               <w:spacing w:before="40" w:after="40"/>
               <w:ind w:left="100" w:right="100"/>
-              <w:rPr>
-                <w:rFonts w:ascii="Times New Roman" w:hAnsi="Times New Roman" w:cs="Times New Roman"/>
-              </w:rPr>
             </w:pPr>
             <w:r>
               <w:rPr>
                 <w:rFonts w:ascii="Times New Roman" w:eastAsia="Times New Roman" w:hAnsi="Times New Roman" w:cs="Times New Roman"/>
                 <w:b/>
                 <w:color w:val="111111"/>
+                <w:sz w:val="22"/>
+                <w:szCs w:val="22"/>
               </w:rPr>
               <w:t>Richness only</w:t>
             </w:r>
@@ -3808,15 +3784,14 @@
             <w:pPr>
               <w:spacing w:before="40" w:after="40"/>
               <w:ind w:left="100" w:right="100"/>
-              <w:rPr>
-                <w:rFonts w:ascii="Times New Roman" w:hAnsi="Times New Roman" w:cs="Times New Roman"/>
-              </w:rPr>
             </w:pPr>
             <w:r>
               <w:rPr>
                 <w:rFonts w:ascii="Times New Roman" w:eastAsia="Times New Roman" w:hAnsi="Times New Roman" w:cs="Times New Roman"/>
                 <w:b/>
                 <w:color w:val="111111"/>
+                <w:sz w:val="22"/>
+                <w:szCs w:val="22"/>
               </w:rPr>
               <w:t>Richness + density of key hosts</w:t>
             </w:r>
@@ -3842,15 +3817,14 @@
             <w:pPr>
               <w:spacing w:before="40" w:after="40"/>
               <w:ind w:left="100" w:right="100"/>
-              <w:rPr>
-                <w:rFonts w:ascii="Times New Roman" w:hAnsi="Times New Roman" w:cs="Times New Roman"/>
-              </w:rPr>
             </w:pPr>
             <w:r>
               <w:rPr>
                 <w:rFonts w:ascii="Times New Roman" w:eastAsia="Times New Roman" w:hAnsi="Times New Roman" w:cs="Times New Roman"/>
                 <w:b/>
                 <w:color w:val="111111"/>
+                <w:sz w:val="22"/>
+                <w:szCs w:val="22"/>
               </w:rPr>
               <w:t>Richness + community competency</w:t>
             </w:r>
@@ -3878,14 +3852,13 @@
             <w:pPr>
               <w:spacing w:before="40" w:after="40"/>
               <w:ind w:left="100" w:right="100"/>
-              <w:rPr>
-                <w:rFonts w:ascii="Times New Roman" w:hAnsi="Times New Roman" w:cs="Times New Roman"/>
-              </w:rPr>
-            </w:pPr>
-            <w:r>
-              <w:rPr>
-                <w:rFonts w:ascii="Times New Roman" w:eastAsia="Times New Roman" w:hAnsi="Times New Roman" w:cs="Times New Roman"/>
-                <w:color w:val="111111"/>
+            </w:pPr>
+            <w:r>
+              <w:rPr>
+                <w:rFonts w:ascii="Times New Roman" w:eastAsia="Times New Roman" w:hAnsi="Times New Roman" w:cs="Times New Roman"/>
+                <w:color w:val="111111"/>
+                <w:sz w:val="22"/>
+                <w:szCs w:val="22"/>
               </w:rPr>
               <w:t>Tanoak intercept</w:t>
             </w:r>
@@ -3907,98 +3880,101 @@
             <w:pPr>
               <w:spacing w:before="40" w:after="40"/>
               <w:ind w:left="100" w:right="100"/>
-              <w:rPr>
-                <w:rFonts w:ascii="Times New Roman" w:hAnsi="Times New Roman" w:cs="Times New Roman"/>
-              </w:rPr>
-            </w:pPr>
-            <w:r>
-              <w:rPr>
-                <w:rFonts w:ascii="Times New Roman" w:eastAsia="Times New Roman" w:hAnsi="Times New Roman" w:cs="Times New Roman"/>
-                <w:color w:val="111111"/>
-              </w:rPr>
-              <w:t xml:space="preserve">0.25 </w:t>
-            </w:r>
-            <w:r>
-              <w:rPr>
-                <w:rFonts w:ascii="Times New Roman" w:eastAsia="Times New Roman" w:hAnsi="Times New Roman" w:cs="Times New Roman"/>
-                <w:color w:val="111111"/>
-              </w:rPr>
-              <w:br/>
-              <w:t>(-0.51, 1.01)</w:t>
-            </w:r>
-          </w:p>
-        </w:tc>
-        <w:tc>
-          <w:tcPr>
-            <w:tcW w:w="1440" w:type="dxa"/>
-            <w:shd w:val="clear" w:color="auto" w:fill="FFFFFF"/>
-            <w:tcMar>
-              <w:top w:w="0" w:type="dxa"/>
-              <w:left w:w="0" w:type="dxa"/>
-              <w:bottom w:w="0" w:type="dxa"/>
-              <w:right w:w="0" w:type="dxa"/>
-            </w:tcMar>
-            <w:vAlign w:val="center"/>
-          </w:tcPr>
-          <w:p>
-            <w:pPr>
-              <w:spacing w:before="40" w:after="40"/>
-              <w:ind w:left="100" w:right="100"/>
-              <w:rPr>
-                <w:rFonts w:ascii="Times New Roman" w:hAnsi="Times New Roman" w:cs="Times New Roman"/>
-              </w:rPr>
-            </w:pPr>
-            <w:r>
-              <w:rPr>
-                <w:rFonts w:ascii="Times New Roman" w:eastAsia="Times New Roman" w:hAnsi="Times New Roman" w:cs="Times New Roman"/>
-                <w:color w:val="111111"/>
-              </w:rPr>
-              <w:t xml:space="preserve">0.17 </w:t>
-            </w:r>
-            <w:r>
-              <w:rPr>
-                <w:rFonts w:ascii="Times New Roman" w:eastAsia="Times New Roman" w:hAnsi="Times New Roman" w:cs="Times New Roman"/>
-                <w:color w:val="111111"/>
-              </w:rPr>
-              <w:br/>
-              <w:t>(-0.62, 0.96)</w:t>
-            </w:r>
-          </w:p>
-        </w:tc>
-        <w:tc>
-          <w:tcPr>
-            <w:tcW w:w="1440" w:type="dxa"/>
-            <w:shd w:val="clear" w:color="auto" w:fill="FFFFFF"/>
-            <w:tcMar>
-              <w:top w:w="0" w:type="dxa"/>
-              <w:left w:w="0" w:type="dxa"/>
-              <w:bottom w:w="0" w:type="dxa"/>
-              <w:right w:w="0" w:type="dxa"/>
-            </w:tcMar>
-            <w:vAlign w:val="center"/>
-          </w:tcPr>
-          <w:p>
-            <w:pPr>
-              <w:spacing w:before="40" w:after="40"/>
-              <w:ind w:left="100" w:right="100"/>
-              <w:rPr>
-                <w:rFonts w:ascii="Times New Roman" w:hAnsi="Times New Roman" w:cs="Times New Roman"/>
-              </w:rPr>
-            </w:pPr>
-            <w:r>
-              <w:rPr>
-                <w:rFonts w:ascii="Times New Roman" w:eastAsia="Times New Roman" w:hAnsi="Times New Roman" w:cs="Times New Roman"/>
-                <w:color w:val="111111"/>
-              </w:rPr>
-              <w:t xml:space="preserve">0.31 </w:t>
-            </w:r>
-            <w:r>
-              <w:rPr>
-                <w:rFonts w:ascii="Times New Roman" w:eastAsia="Times New Roman" w:hAnsi="Times New Roman" w:cs="Times New Roman"/>
-                <w:color w:val="111111"/>
-              </w:rPr>
-              <w:br/>
-              <w:t>(-0.49, 1.03)</w:t>
+            </w:pPr>
+            <w:r>
+              <w:rPr>
+                <w:rFonts w:ascii="Times New Roman" w:eastAsia="Times New Roman" w:hAnsi="Times New Roman" w:cs="Times New Roman"/>
+                <w:color w:val="111111"/>
+                <w:sz w:val="22"/>
+                <w:szCs w:val="22"/>
+              </w:rPr>
+              <w:t xml:space="preserve">0.28 </w:t>
+            </w:r>
+            <w:r>
+              <w:rPr>
+                <w:rFonts w:ascii="Times New Roman" w:eastAsia="Times New Roman" w:hAnsi="Times New Roman" w:cs="Times New Roman"/>
+                <w:color w:val="111111"/>
+                <w:sz w:val="22"/>
+                <w:szCs w:val="22"/>
+              </w:rPr>
+              <w:br/>
+              <w:t>(-0.53, 0.98)</w:t>
+            </w:r>
+          </w:p>
+        </w:tc>
+        <w:tc>
+          <w:tcPr>
+            <w:tcW w:w="1440" w:type="dxa"/>
+            <w:shd w:val="clear" w:color="auto" w:fill="FFFFFF"/>
+            <w:tcMar>
+              <w:top w:w="0" w:type="dxa"/>
+              <w:left w:w="0" w:type="dxa"/>
+              <w:bottom w:w="0" w:type="dxa"/>
+              <w:right w:w="0" w:type="dxa"/>
+            </w:tcMar>
+            <w:vAlign w:val="center"/>
+          </w:tcPr>
+          <w:p>
+            <w:pPr>
+              <w:spacing w:before="40" w:after="40"/>
+              <w:ind w:left="100" w:right="100"/>
+            </w:pPr>
+            <w:r>
+              <w:rPr>
+                <w:rFonts w:ascii="Times New Roman" w:eastAsia="Times New Roman" w:hAnsi="Times New Roman" w:cs="Times New Roman"/>
+                <w:color w:val="111111"/>
+                <w:sz w:val="22"/>
+                <w:szCs w:val="22"/>
+              </w:rPr>
+              <w:t xml:space="preserve">0.16 </w:t>
+            </w:r>
+            <w:r>
+              <w:rPr>
+                <w:rFonts w:ascii="Times New Roman" w:eastAsia="Times New Roman" w:hAnsi="Times New Roman" w:cs="Times New Roman"/>
+                <w:color w:val="111111"/>
+                <w:sz w:val="22"/>
+                <w:szCs w:val="22"/>
+              </w:rPr>
+              <w:br/>
+              <w:t>(-0.67, 0.89)</w:t>
+            </w:r>
+          </w:p>
+        </w:tc>
+        <w:tc>
+          <w:tcPr>
+            <w:tcW w:w="1440" w:type="dxa"/>
+            <w:shd w:val="clear" w:color="auto" w:fill="FFFFFF"/>
+            <w:tcMar>
+              <w:top w:w="0" w:type="dxa"/>
+              <w:left w:w="0" w:type="dxa"/>
+              <w:bottom w:w="0" w:type="dxa"/>
+              <w:right w:w="0" w:type="dxa"/>
+            </w:tcMar>
+            <w:vAlign w:val="center"/>
+          </w:tcPr>
+          <w:p>
+            <w:pPr>
+              <w:spacing w:before="40" w:after="40"/>
+              <w:ind w:left="100" w:right="100"/>
+            </w:pPr>
+            <w:r>
+              <w:rPr>
+                <w:rFonts w:ascii="Times New Roman" w:eastAsia="Times New Roman" w:hAnsi="Times New Roman" w:cs="Times New Roman"/>
+                <w:color w:val="111111"/>
+                <w:sz w:val="22"/>
+                <w:szCs w:val="22"/>
+              </w:rPr>
+              <w:t xml:space="preserve">0.32 </w:t>
+            </w:r>
+            <w:r>
+              <w:rPr>
+                <w:rFonts w:ascii="Times New Roman" w:eastAsia="Times New Roman" w:hAnsi="Times New Roman" w:cs="Times New Roman"/>
+                <w:color w:val="111111"/>
+                <w:sz w:val="22"/>
+                <w:szCs w:val="22"/>
+              </w:rPr>
+              <w:br/>
+              <w:t>(-0.47, 1.1)</w:t>
             </w:r>
           </w:p>
         </w:tc>
@@ -4024,14 +4000,13 @@
             <w:pPr>
               <w:spacing w:before="40" w:after="40"/>
               <w:ind w:left="100" w:right="100"/>
-              <w:rPr>
-                <w:rFonts w:ascii="Times New Roman" w:hAnsi="Times New Roman" w:cs="Times New Roman"/>
-              </w:rPr>
-            </w:pPr>
-            <w:r>
-              <w:rPr>
-                <w:rFonts w:ascii="Times New Roman" w:eastAsia="Times New Roman" w:hAnsi="Times New Roman" w:cs="Times New Roman"/>
-                <w:color w:val="111111"/>
+            </w:pPr>
+            <w:r>
+              <w:rPr>
+                <w:rFonts w:ascii="Times New Roman" w:eastAsia="Times New Roman" w:hAnsi="Times New Roman" w:cs="Times New Roman"/>
+                <w:color w:val="111111"/>
+                <w:sz w:val="22"/>
+                <w:szCs w:val="22"/>
               </w:rPr>
               <w:t>Coast live oak intercept</w:t>
             </w:r>
@@ -4053,98 +4028,101 @@
             <w:pPr>
               <w:spacing w:before="40" w:after="40"/>
               <w:ind w:left="100" w:right="100"/>
-              <w:rPr>
-                <w:rFonts w:ascii="Times New Roman" w:hAnsi="Times New Roman" w:cs="Times New Roman"/>
-              </w:rPr>
-            </w:pPr>
-            <w:r>
-              <w:rPr>
-                <w:rFonts w:ascii="Times New Roman" w:eastAsia="Times New Roman" w:hAnsi="Times New Roman" w:cs="Times New Roman"/>
-                <w:color w:val="111111"/>
-              </w:rPr>
-              <w:t xml:space="preserve">-1.25 </w:t>
-            </w:r>
-            <w:r>
-              <w:rPr>
-                <w:rFonts w:ascii="Times New Roman" w:eastAsia="Times New Roman" w:hAnsi="Times New Roman" w:cs="Times New Roman"/>
-                <w:color w:val="111111"/>
-              </w:rPr>
-              <w:br/>
-              <w:t>(-2.16, -0.37)</w:t>
-            </w:r>
-          </w:p>
-        </w:tc>
-        <w:tc>
-          <w:tcPr>
-            <w:tcW w:w="1440" w:type="dxa"/>
-            <w:shd w:val="clear" w:color="auto" w:fill="FFFFFF"/>
-            <w:tcMar>
-              <w:top w:w="0" w:type="dxa"/>
-              <w:left w:w="0" w:type="dxa"/>
-              <w:bottom w:w="0" w:type="dxa"/>
-              <w:right w:w="0" w:type="dxa"/>
-            </w:tcMar>
-            <w:vAlign w:val="center"/>
-          </w:tcPr>
-          <w:p>
-            <w:pPr>
-              <w:spacing w:before="40" w:after="40"/>
-              <w:ind w:left="100" w:right="100"/>
-              <w:rPr>
-                <w:rFonts w:ascii="Times New Roman" w:hAnsi="Times New Roman" w:cs="Times New Roman"/>
-              </w:rPr>
-            </w:pPr>
-            <w:r>
-              <w:rPr>
-                <w:rFonts w:ascii="Times New Roman" w:eastAsia="Times New Roman" w:hAnsi="Times New Roman" w:cs="Times New Roman"/>
-                <w:color w:val="111111"/>
-              </w:rPr>
-              <w:t xml:space="preserve">-1.38 </w:t>
-            </w:r>
-            <w:r>
-              <w:rPr>
-                <w:rFonts w:ascii="Times New Roman" w:eastAsia="Times New Roman" w:hAnsi="Times New Roman" w:cs="Times New Roman"/>
-                <w:color w:val="111111"/>
-              </w:rPr>
-              <w:br/>
-              <w:t>(-2.28, -0.39)</w:t>
-            </w:r>
-          </w:p>
-        </w:tc>
-        <w:tc>
-          <w:tcPr>
-            <w:tcW w:w="1440" w:type="dxa"/>
-            <w:shd w:val="clear" w:color="auto" w:fill="FFFFFF"/>
-            <w:tcMar>
-              <w:top w:w="0" w:type="dxa"/>
-              <w:left w:w="0" w:type="dxa"/>
-              <w:bottom w:w="0" w:type="dxa"/>
-              <w:right w:w="0" w:type="dxa"/>
-            </w:tcMar>
-            <w:vAlign w:val="center"/>
-          </w:tcPr>
-          <w:p>
-            <w:pPr>
-              <w:spacing w:before="40" w:after="40"/>
-              <w:ind w:left="100" w:right="100"/>
-              <w:rPr>
-                <w:rFonts w:ascii="Times New Roman" w:hAnsi="Times New Roman" w:cs="Times New Roman"/>
-              </w:rPr>
-            </w:pPr>
-            <w:r>
-              <w:rPr>
-                <w:rFonts w:ascii="Times New Roman" w:eastAsia="Times New Roman" w:hAnsi="Times New Roman" w:cs="Times New Roman"/>
-                <w:color w:val="111111"/>
-              </w:rPr>
-              <w:t xml:space="preserve">-1.21 </w:t>
-            </w:r>
-            <w:r>
-              <w:rPr>
-                <w:rFonts w:ascii="Times New Roman" w:eastAsia="Times New Roman" w:hAnsi="Times New Roman" w:cs="Times New Roman"/>
-                <w:color w:val="111111"/>
-              </w:rPr>
-              <w:br/>
-              <w:t>(-2.04, -0.29)</w:t>
+            </w:pPr>
+            <w:r>
+              <w:rPr>
+                <w:rFonts w:ascii="Times New Roman" w:eastAsia="Times New Roman" w:hAnsi="Times New Roman" w:cs="Times New Roman"/>
+                <w:color w:val="111111"/>
+                <w:sz w:val="22"/>
+                <w:szCs w:val="22"/>
+              </w:rPr>
+              <w:t xml:space="preserve">-1.22 </w:t>
+            </w:r>
+            <w:r>
+              <w:rPr>
+                <w:rFonts w:ascii="Times New Roman" w:eastAsia="Times New Roman" w:hAnsi="Times New Roman" w:cs="Times New Roman"/>
+                <w:color w:val="111111"/>
+                <w:sz w:val="22"/>
+                <w:szCs w:val="22"/>
+              </w:rPr>
+              <w:br/>
+              <w:t>(-2.09, -0.29)</w:t>
+            </w:r>
+          </w:p>
+        </w:tc>
+        <w:tc>
+          <w:tcPr>
+            <w:tcW w:w="1440" w:type="dxa"/>
+            <w:shd w:val="clear" w:color="auto" w:fill="FFFFFF"/>
+            <w:tcMar>
+              <w:top w:w="0" w:type="dxa"/>
+              <w:left w:w="0" w:type="dxa"/>
+              <w:bottom w:w="0" w:type="dxa"/>
+              <w:right w:w="0" w:type="dxa"/>
+            </w:tcMar>
+            <w:vAlign w:val="center"/>
+          </w:tcPr>
+          <w:p>
+            <w:pPr>
+              <w:spacing w:before="40" w:after="40"/>
+              <w:ind w:left="100" w:right="100"/>
+            </w:pPr>
+            <w:r>
+              <w:rPr>
+                <w:rFonts w:ascii="Times New Roman" w:eastAsia="Times New Roman" w:hAnsi="Times New Roman" w:cs="Times New Roman"/>
+                <w:color w:val="111111"/>
+                <w:sz w:val="22"/>
+                <w:szCs w:val="22"/>
+              </w:rPr>
+              <w:t xml:space="preserve">-1.39 </w:t>
+            </w:r>
+            <w:r>
+              <w:rPr>
+                <w:rFonts w:ascii="Times New Roman" w:eastAsia="Times New Roman" w:hAnsi="Times New Roman" w:cs="Times New Roman"/>
+                <w:color w:val="111111"/>
+                <w:sz w:val="22"/>
+                <w:szCs w:val="22"/>
+              </w:rPr>
+              <w:br/>
+              <w:t>(-2.35, -0.42)</w:t>
+            </w:r>
+          </w:p>
+        </w:tc>
+        <w:tc>
+          <w:tcPr>
+            <w:tcW w:w="1440" w:type="dxa"/>
+            <w:shd w:val="clear" w:color="auto" w:fill="FFFFFF"/>
+            <w:tcMar>
+              <w:top w:w="0" w:type="dxa"/>
+              <w:left w:w="0" w:type="dxa"/>
+              <w:bottom w:w="0" w:type="dxa"/>
+              <w:right w:w="0" w:type="dxa"/>
+            </w:tcMar>
+            <w:vAlign w:val="center"/>
+          </w:tcPr>
+          <w:p>
+            <w:pPr>
+              <w:spacing w:before="40" w:after="40"/>
+              <w:ind w:left="100" w:right="100"/>
+            </w:pPr>
+            <w:r>
+              <w:rPr>
+                <w:rFonts w:ascii="Times New Roman" w:eastAsia="Times New Roman" w:hAnsi="Times New Roman" w:cs="Times New Roman"/>
+                <w:color w:val="111111"/>
+                <w:sz w:val="22"/>
+                <w:szCs w:val="22"/>
+              </w:rPr>
+              <w:t xml:space="preserve">-1.19 </w:t>
+            </w:r>
+            <w:r>
+              <w:rPr>
+                <w:rFonts w:ascii="Times New Roman" w:eastAsia="Times New Roman" w:hAnsi="Times New Roman" w:cs="Times New Roman"/>
+                <w:color w:val="111111"/>
+                <w:sz w:val="22"/>
+                <w:szCs w:val="22"/>
+              </w:rPr>
+              <w:br/>
+              <w:t>(-2.05, -0.24)</w:t>
             </w:r>
           </w:p>
         </w:tc>
@@ -4170,14 +4148,13 @@
             <w:pPr>
               <w:spacing w:before="40" w:after="40"/>
               <w:ind w:left="100" w:right="100"/>
-              <w:rPr>
-                <w:rFonts w:ascii="Times New Roman" w:hAnsi="Times New Roman" w:cs="Times New Roman"/>
-              </w:rPr>
-            </w:pPr>
-            <w:r>
-              <w:rPr>
-                <w:rFonts w:ascii="Times New Roman" w:eastAsia="Times New Roman" w:hAnsi="Times New Roman" w:cs="Times New Roman"/>
-                <w:color w:val="111111"/>
+            </w:pPr>
+            <w:r>
+              <w:rPr>
+                <w:rFonts w:ascii="Times New Roman" w:eastAsia="Times New Roman" w:hAnsi="Times New Roman" w:cs="Times New Roman"/>
+                <w:color w:val="111111"/>
+                <w:sz w:val="22"/>
+                <w:szCs w:val="22"/>
               </w:rPr>
               <w:t>Shreve oak intercept</w:t>
             </w:r>
@@ -4199,98 +4176,101 @@
             <w:pPr>
               <w:spacing w:before="40" w:after="40"/>
               <w:ind w:left="100" w:right="100"/>
-              <w:rPr>
-                <w:rFonts w:ascii="Times New Roman" w:hAnsi="Times New Roman" w:cs="Times New Roman"/>
-              </w:rPr>
-            </w:pPr>
-            <w:r>
-              <w:rPr>
-                <w:rFonts w:ascii="Times New Roman" w:eastAsia="Times New Roman" w:hAnsi="Times New Roman" w:cs="Times New Roman"/>
-                <w:color w:val="111111"/>
-              </w:rPr>
-              <w:t xml:space="preserve">-1.68 </w:t>
-            </w:r>
-            <w:r>
-              <w:rPr>
-                <w:rFonts w:ascii="Times New Roman" w:eastAsia="Times New Roman" w:hAnsi="Times New Roman" w:cs="Times New Roman"/>
-                <w:color w:val="111111"/>
-              </w:rPr>
-              <w:br/>
-              <w:t>(-2.61, -0.58)</w:t>
-            </w:r>
-          </w:p>
-        </w:tc>
-        <w:tc>
-          <w:tcPr>
-            <w:tcW w:w="1440" w:type="dxa"/>
-            <w:shd w:val="clear" w:color="auto" w:fill="FFFFFF"/>
-            <w:tcMar>
-              <w:top w:w="0" w:type="dxa"/>
-              <w:left w:w="0" w:type="dxa"/>
-              <w:bottom w:w="0" w:type="dxa"/>
-              <w:right w:w="0" w:type="dxa"/>
-            </w:tcMar>
-            <w:vAlign w:val="center"/>
-          </w:tcPr>
-          <w:p>
-            <w:pPr>
-              <w:spacing w:before="40" w:after="40"/>
-              <w:ind w:left="100" w:right="100"/>
-              <w:rPr>
-                <w:rFonts w:ascii="Times New Roman" w:hAnsi="Times New Roman" w:cs="Times New Roman"/>
-              </w:rPr>
-            </w:pPr>
-            <w:r>
-              <w:rPr>
-                <w:rFonts w:ascii="Times New Roman" w:eastAsia="Times New Roman" w:hAnsi="Times New Roman" w:cs="Times New Roman"/>
-                <w:color w:val="111111"/>
-              </w:rPr>
-              <w:t xml:space="preserve">-1.85 </w:t>
-            </w:r>
-            <w:r>
-              <w:rPr>
-                <w:rFonts w:ascii="Times New Roman" w:eastAsia="Times New Roman" w:hAnsi="Times New Roman" w:cs="Times New Roman"/>
-                <w:color w:val="111111"/>
-              </w:rPr>
-              <w:br/>
-              <w:t>(-2.91, -0.77)</w:t>
-            </w:r>
-          </w:p>
-        </w:tc>
-        <w:tc>
-          <w:tcPr>
-            <w:tcW w:w="1440" w:type="dxa"/>
-            <w:shd w:val="clear" w:color="auto" w:fill="FFFFFF"/>
-            <w:tcMar>
-              <w:top w:w="0" w:type="dxa"/>
-              <w:left w:w="0" w:type="dxa"/>
-              <w:bottom w:w="0" w:type="dxa"/>
-              <w:right w:w="0" w:type="dxa"/>
-            </w:tcMar>
-            <w:vAlign w:val="center"/>
-          </w:tcPr>
-          <w:p>
-            <w:pPr>
-              <w:spacing w:before="40" w:after="40"/>
-              <w:ind w:left="100" w:right="100"/>
-              <w:rPr>
-                <w:rFonts w:ascii="Times New Roman" w:hAnsi="Times New Roman" w:cs="Times New Roman"/>
-              </w:rPr>
-            </w:pPr>
-            <w:r>
-              <w:rPr>
-                <w:rFonts w:ascii="Times New Roman" w:eastAsia="Times New Roman" w:hAnsi="Times New Roman" w:cs="Times New Roman"/>
-                <w:color w:val="111111"/>
-              </w:rPr>
-              <w:t xml:space="preserve">-1.66 </w:t>
-            </w:r>
-            <w:r>
-              <w:rPr>
-                <w:rFonts w:ascii="Times New Roman" w:eastAsia="Times New Roman" w:hAnsi="Times New Roman" w:cs="Times New Roman"/>
-                <w:color w:val="111111"/>
-              </w:rPr>
-              <w:br/>
-              <w:t>(-2.53, -0.53)</w:t>
+            </w:pPr>
+            <w:r>
+              <w:rPr>
+                <w:rFonts w:ascii="Times New Roman" w:eastAsia="Times New Roman" w:hAnsi="Times New Roman" w:cs="Times New Roman"/>
+                <w:color w:val="111111"/>
+                <w:sz w:val="22"/>
+                <w:szCs w:val="22"/>
+              </w:rPr>
+              <w:t xml:space="preserve">-1.65 </w:t>
+            </w:r>
+            <w:r>
+              <w:rPr>
+                <w:rFonts w:ascii="Times New Roman" w:eastAsia="Times New Roman" w:hAnsi="Times New Roman" w:cs="Times New Roman"/>
+                <w:color w:val="111111"/>
+                <w:sz w:val="22"/>
+                <w:szCs w:val="22"/>
+              </w:rPr>
+              <w:br/>
+              <w:t>(-2.58, -0.53)</w:t>
+            </w:r>
+          </w:p>
+        </w:tc>
+        <w:tc>
+          <w:tcPr>
+            <w:tcW w:w="1440" w:type="dxa"/>
+            <w:shd w:val="clear" w:color="auto" w:fill="FFFFFF"/>
+            <w:tcMar>
+              <w:top w:w="0" w:type="dxa"/>
+              <w:left w:w="0" w:type="dxa"/>
+              <w:bottom w:w="0" w:type="dxa"/>
+              <w:right w:w="0" w:type="dxa"/>
+            </w:tcMar>
+            <w:vAlign w:val="center"/>
+          </w:tcPr>
+          <w:p>
+            <w:pPr>
+              <w:spacing w:before="40" w:after="40"/>
+              <w:ind w:left="100" w:right="100"/>
+            </w:pPr>
+            <w:r>
+              <w:rPr>
+                <w:rFonts w:ascii="Times New Roman" w:eastAsia="Times New Roman" w:hAnsi="Times New Roman" w:cs="Times New Roman"/>
+                <w:color w:val="111111"/>
+                <w:sz w:val="22"/>
+                <w:szCs w:val="22"/>
+              </w:rPr>
+              <w:t xml:space="preserve">-1.87 </w:t>
+            </w:r>
+            <w:r>
+              <w:rPr>
+                <w:rFonts w:ascii="Times New Roman" w:eastAsia="Times New Roman" w:hAnsi="Times New Roman" w:cs="Times New Roman"/>
+                <w:color w:val="111111"/>
+                <w:sz w:val="22"/>
+                <w:szCs w:val="22"/>
+              </w:rPr>
+              <w:br/>
+              <w:t>(-2.93, -0.77)</w:t>
+            </w:r>
+          </w:p>
+        </w:tc>
+        <w:tc>
+          <w:tcPr>
+            <w:tcW w:w="1440" w:type="dxa"/>
+            <w:shd w:val="clear" w:color="auto" w:fill="FFFFFF"/>
+            <w:tcMar>
+              <w:top w:w="0" w:type="dxa"/>
+              <w:left w:w="0" w:type="dxa"/>
+              <w:bottom w:w="0" w:type="dxa"/>
+              <w:right w:w="0" w:type="dxa"/>
+            </w:tcMar>
+            <w:vAlign w:val="center"/>
+          </w:tcPr>
+          <w:p>
+            <w:pPr>
+              <w:spacing w:before="40" w:after="40"/>
+              <w:ind w:left="100" w:right="100"/>
+            </w:pPr>
+            <w:r>
+              <w:rPr>
+                <w:rFonts w:ascii="Times New Roman" w:eastAsia="Times New Roman" w:hAnsi="Times New Roman" w:cs="Times New Roman"/>
+                <w:color w:val="111111"/>
+                <w:sz w:val="22"/>
+                <w:szCs w:val="22"/>
+              </w:rPr>
+              <w:t xml:space="preserve">-1.65 </w:t>
+            </w:r>
+            <w:r>
+              <w:rPr>
+                <w:rFonts w:ascii="Times New Roman" w:eastAsia="Times New Roman" w:hAnsi="Times New Roman" w:cs="Times New Roman"/>
+                <w:color w:val="111111"/>
+                <w:sz w:val="22"/>
+                <w:szCs w:val="22"/>
+              </w:rPr>
+              <w:br/>
+              <w:t>(-2.62, -0.57)</w:t>
             </w:r>
           </w:p>
         </w:tc>
@@ -4316,14 +4296,13 @@
             <w:pPr>
               <w:spacing w:before="40" w:after="40"/>
               <w:ind w:left="100" w:right="100"/>
-              <w:rPr>
-                <w:rFonts w:ascii="Times New Roman" w:hAnsi="Times New Roman" w:cs="Times New Roman"/>
-              </w:rPr>
-            </w:pPr>
-            <w:r>
-              <w:rPr>
-                <w:rFonts w:ascii="Times New Roman" w:eastAsia="Times New Roman" w:hAnsi="Times New Roman" w:cs="Times New Roman"/>
-                <w:color w:val="111111"/>
+            </w:pPr>
+            <w:r>
+              <w:rPr>
+                <w:rFonts w:ascii="Times New Roman" w:eastAsia="Times New Roman" w:hAnsi="Times New Roman" w:cs="Times New Roman"/>
+                <w:color w:val="111111"/>
+                <w:sz w:val="22"/>
+                <w:szCs w:val="22"/>
               </w:rPr>
               <w:t>Bay laurel intercept</w:t>
             </w:r>
@@ -4345,51 +4324,51 @@
             <w:pPr>
               <w:spacing w:before="40" w:after="40"/>
               <w:ind w:left="100" w:right="100"/>
-              <w:rPr>
-                <w:rFonts w:ascii="Times New Roman" w:hAnsi="Times New Roman" w:cs="Times New Roman"/>
-              </w:rPr>
-            </w:pPr>
-            <w:r>
-              <w:rPr>
-                <w:rFonts w:ascii="Times New Roman" w:eastAsia="Times New Roman" w:hAnsi="Times New Roman" w:cs="Times New Roman"/>
-                <w:color w:val="111111"/>
-              </w:rPr>
-              <w:t xml:space="preserve">0.83 </w:t>
-            </w:r>
-            <w:r>
-              <w:rPr>
-                <w:rFonts w:ascii="Times New Roman" w:eastAsia="Times New Roman" w:hAnsi="Times New Roman" w:cs="Times New Roman"/>
-                <w:color w:val="111111"/>
-              </w:rPr>
-              <w:br/>
-              <w:t>(-0.07, 1.66)</w:t>
-            </w:r>
-          </w:p>
-        </w:tc>
-        <w:tc>
-          <w:tcPr>
-            <w:tcW w:w="1440" w:type="dxa"/>
-            <w:shd w:val="clear" w:color="auto" w:fill="FFFFFF"/>
-            <w:tcMar>
-              <w:top w:w="0" w:type="dxa"/>
-              <w:left w:w="0" w:type="dxa"/>
-              <w:bottom w:w="0" w:type="dxa"/>
-              <w:right w:w="0" w:type="dxa"/>
-            </w:tcMar>
-            <w:vAlign w:val="center"/>
-          </w:tcPr>
-          <w:p>
-            <w:pPr>
-              <w:spacing w:before="40" w:after="40"/>
-              <w:ind w:left="100" w:right="100"/>
-              <w:rPr>
-                <w:rFonts w:ascii="Times New Roman" w:hAnsi="Times New Roman" w:cs="Times New Roman"/>
-              </w:rPr>
-            </w:pPr>
-            <w:r>
-              <w:rPr>
-                <w:rFonts w:ascii="Times New Roman" w:eastAsia="Times New Roman" w:hAnsi="Times New Roman" w:cs="Times New Roman"/>
-                <w:color w:val="111111"/>
+            </w:pPr>
+            <w:r>
+              <w:rPr>
+                <w:rFonts w:ascii="Times New Roman" w:eastAsia="Times New Roman" w:hAnsi="Times New Roman" w:cs="Times New Roman"/>
+                <w:color w:val="111111"/>
+                <w:sz w:val="22"/>
+                <w:szCs w:val="22"/>
+              </w:rPr>
+              <w:t xml:space="preserve">0.85 </w:t>
+            </w:r>
+            <w:r>
+              <w:rPr>
+                <w:rFonts w:ascii="Times New Roman" w:eastAsia="Times New Roman" w:hAnsi="Times New Roman" w:cs="Times New Roman"/>
+                <w:color w:val="111111"/>
+                <w:sz w:val="22"/>
+                <w:szCs w:val="22"/>
+              </w:rPr>
+              <w:br/>
+              <w:t>(-0.01, 1.72)</w:t>
+            </w:r>
+          </w:p>
+        </w:tc>
+        <w:tc>
+          <w:tcPr>
+            <w:tcW w:w="1440" w:type="dxa"/>
+            <w:shd w:val="clear" w:color="auto" w:fill="FFFFFF"/>
+            <w:tcMar>
+              <w:top w:w="0" w:type="dxa"/>
+              <w:left w:w="0" w:type="dxa"/>
+              <w:bottom w:w="0" w:type="dxa"/>
+              <w:right w:w="0" w:type="dxa"/>
+            </w:tcMar>
+            <w:vAlign w:val="center"/>
+          </w:tcPr>
+          <w:p>
+            <w:pPr>
+              <w:spacing w:before="40" w:after="40"/>
+              <w:ind w:left="100" w:right="100"/>
+            </w:pPr>
+            <w:r>
+              <w:rPr>
+                <w:rFonts w:ascii="Times New Roman" w:eastAsia="Times New Roman" w:hAnsi="Times New Roman" w:cs="Times New Roman"/>
+                <w:color w:val="111111"/>
+                <w:sz w:val="22"/>
+                <w:szCs w:val="22"/>
               </w:rPr>
               <w:t xml:space="preserve">0.6 </w:t>
             </w:r>
@@ -4397,46 +4376,49 @@
               <w:rPr>
                 <w:rFonts w:ascii="Times New Roman" w:eastAsia="Times New Roman" w:hAnsi="Times New Roman" w:cs="Times New Roman"/>
                 <w:color w:val="111111"/>
-              </w:rPr>
-              <w:br/>
-              <w:t>(-0.3, 1.42)</w:t>
-            </w:r>
-          </w:p>
-        </w:tc>
-        <w:tc>
-          <w:tcPr>
-            <w:tcW w:w="1440" w:type="dxa"/>
-            <w:shd w:val="clear" w:color="auto" w:fill="FFFFFF"/>
-            <w:tcMar>
-              <w:top w:w="0" w:type="dxa"/>
-              <w:left w:w="0" w:type="dxa"/>
-              <w:bottom w:w="0" w:type="dxa"/>
-              <w:right w:w="0" w:type="dxa"/>
-            </w:tcMar>
-            <w:vAlign w:val="center"/>
-          </w:tcPr>
-          <w:p>
-            <w:pPr>
-              <w:spacing w:before="40" w:after="40"/>
-              <w:ind w:left="100" w:right="100"/>
-              <w:rPr>
-                <w:rFonts w:ascii="Times New Roman" w:hAnsi="Times New Roman" w:cs="Times New Roman"/>
-              </w:rPr>
-            </w:pPr>
-            <w:r>
-              <w:rPr>
-                <w:rFonts w:ascii="Times New Roman" w:eastAsia="Times New Roman" w:hAnsi="Times New Roman" w:cs="Times New Roman"/>
-                <w:color w:val="111111"/>
-              </w:rPr>
-              <w:t xml:space="preserve">0.89 </w:t>
-            </w:r>
-            <w:r>
-              <w:rPr>
-                <w:rFonts w:ascii="Times New Roman" w:eastAsia="Times New Roman" w:hAnsi="Times New Roman" w:cs="Times New Roman"/>
-                <w:color w:val="111111"/>
-              </w:rPr>
-              <w:br/>
-              <w:t>(-0.03, 1.73)</w:t>
+                <w:sz w:val="22"/>
+                <w:szCs w:val="22"/>
+              </w:rPr>
+              <w:br/>
+              <w:t>(-0.32, 1.38)</w:t>
+            </w:r>
+          </w:p>
+        </w:tc>
+        <w:tc>
+          <w:tcPr>
+            <w:tcW w:w="1440" w:type="dxa"/>
+            <w:shd w:val="clear" w:color="auto" w:fill="FFFFFF"/>
+            <w:tcMar>
+              <w:top w:w="0" w:type="dxa"/>
+              <w:left w:w="0" w:type="dxa"/>
+              <w:bottom w:w="0" w:type="dxa"/>
+              <w:right w:w="0" w:type="dxa"/>
+            </w:tcMar>
+            <w:vAlign w:val="center"/>
+          </w:tcPr>
+          <w:p>
+            <w:pPr>
+              <w:spacing w:before="40" w:after="40"/>
+              <w:ind w:left="100" w:right="100"/>
+            </w:pPr>
+            <w:r>
+              <w:rPr>
+                <w:rFonts w:ascii="Times New Roman" w:eastAsia="Times New Roman" w:hAnsi="Times New Roman" w:cs="Times New Roman"/>
+                <w:color w:val="111111"/>
+                <w:sz w:val="22"/>
+                <w:szCs w:val="22"/>
+              </w:rPr>
+              <w:t xml:space="preserve">0.88 </w:t>
+            </w:r>
+            <w:r>
+              <w:rPr>
+                <w:rFonts w:ascii="Times New Roman" w:eastAsia="Times New Roman" w:hAnsi="Times New Roman" w:cs="Times New Roman"/>
+                <w:color w:val="111111"/>
+                <w:sz w:val="22"/>
+                <w:szCs w:val="22"/>
+              </w:rPr>
+              <w:br/>
+              <w:t>(-0.02, 1.76)</w:t>
             </w:r>
           </w:p>
         </w:tc>
@@ -4462,14 +4444,13 @@
             <w:pPr>
               <w:spacing w:before="40" w:after="40"/>
               <w:ind w:left="100" w:right="100"/>
-              <w:rPr>
-                <w:rFonts w:ascii="Times New Roman" w:hAnsi="Times New Roman" w:cs="Times New Roman"/>
-              </w:rPr>
-            </w:pPr>
-            <w:r>
-              <w:rPr>
-                <w:rFonts w:ascii="Times New Roman" w:eastAsia="Times New Roman" w:hAnsi="Times New Roman" w:cs="Times New Roman"/>
-                <w:color w:val="111111"/>
+            </w:pPr>
+            <w:r>
+              <w:rPr>
+                <w:rFonts w:ascii="Times New Roman" w:eastAsia="Times New Roman" w:hAnsi="Times New Roman" w:cs="Times New Roman"/>
+                <w:color w:val="111111"/>
+                <w:sz w:val="22"/>
+                <w:szCs w:val="22"/>
               </w:rPr>
               <w:t>Basal area of individual</w:t>
             </w:r>
@@ -4491,21 +4472,22 @@
             <w:pPr>
               <w:spacing w:before="40" w:after="40"/>
               <w:ind w:left="100" w:right="100"/>
-              <w:rPr>
-                <w:rFonts w:ascii="Times New Roman" w:hAnsi="Times New Roman" w:cs="Times New Roman"/>
-              </w:rPr>
-            </w:pPr>
-            <w:r>
-              <w:rPr>
-                <w:rFonts w:ascii="Times New Roman" w:eastAsia="Times New Roman" w:hAnsi="Times New Roman" w:cs="Times New Roman"/>
-                <w:color w:val="111111"/>
-              </w:rPr>
-              <w:t xml:space="preserve">0.61 </w:t>
-            </w:r>
-            <w:r>
-              <w:rPr>
-                <w:rFonts w:ascii="Times New Roman" w:eastAsia="Times New Roman" w:hAnsi="Times New Roman" w:cs="Times New Roman"/>
-                <w:color w:val="111111"/>
+            </w:pPr>
+            <w:r>
+              <w:rPr>
+                <w:rFonts w:ascii="Times New Roman" w:eastAsia="Times New Roman" w:hAnsi="Times New Roman" w:cs="Times New Roman"/>
+                <w:color w:val="111111"/>
+                <w:sz w:val="22"/>
+                <w:szCs w:val="22"/>
+              </w:rPr>
+              <w:t xml:space="preserve">0.62 </w:t>
+            </w:r>
+            <w:r>
+              <w:rPr>
+                <w:rFonts w:ascii="Times New Roman" w:eastAsia="Times New Roman" w:hAnsi="Times New Roman" w:cs="Times New Roman"/>
+                <w:color w:val="111111"/>
+                <w:sz w:val="22"/>
+                <w:szCs w:val="22"/>
               </w:rPr>
               <w:br/>
               <w:t>(0.43, 0.79)</w:t>
@@ -4528,14 +4510,13 @@
             <w:pPr>
               <w:spacing w:before="40" w:after="40"/>
               <w:ind w:left="100" w:right="100"/>
-              <w:rPr>
-                <w:rFonts w:ascii="Times New Roman" w:hAnsi="Times New Roman" w:cs="Times New Roman"/>
-              </w:rPr>
-            </w:pPr>
-            <w:r>
-              <w:rPr>
-                <w:rFonts w:ascii="Times New Roman" w:eastAsia="Times New Roman" w:hAnsi="Times New Roman" w:cs="Times New Roman"/>
-                <w:color w:val="111111"/>
+            </w:pPr>
+            <w:r>
+              <w:rPr>
+                <w:rFonts w:ascii="Times New Roman" w:eastAsia="Times New Roman" w:hAnsi="Times New Roman" w:cs="Times New Roman"/>
+                <w:color w:val="111111"/>
+                <w:sz w:val="22"/>
+                <w:szCs w:val="22"/>
               </w:rPr>
               <w:t xml:space="preserve">0.6 </w:t>
             </w:r>
@@ -4543,46 +4524,49 @@
               <w:rPr>
                 <w:rFonts w:ascii="Times New Roman" w:eastAsia="Times New Roman" w:hAnsi="Times New Roman" w:cs="Times New Roman"/>
                 <w:color w:val="111111"/>
-              </w:rPr>
-              <w:br/>
-              <w:t>(0.4, 0.78)</w:t>
-            </w:r>
-          </w:p>
-        </w:tc>
-        <w:tc>
-          <w:tcPr>
-            <w:tcW w:w="1440" w:type="dxa"/>
-            <w:shd w:val="clear" w:color="auto" w:fill="FFFFFF"/>
-            <w:tcMar>
-              <w:top w:w="0" w:type="dxa"/>
-              <w:left w:w="0" w:type="dxa"/>
-              <w:bottom w:w="0" w:type="dxa"/>
-              <w:right w:w="0" w:type="dxa"/>
-            </w:tcMar>
-            <w:vAlign w:val="center"/>
-          </w:tcPr>
-          <w:p>
-            <w:pPr>
-              <w:spacing w:before="40" w:after="40"/>
-              <w:ind w:left="100" w:right="100"/>
-              <w:rPr>
-                <w:rFonts w:ascii="Times New Roman" w:hAnsi="Times New Roman" w:cs="Times New Roman"/>
-              </w:rPr>
-            </w:pPr>
-            <w:r>
-              <w:rPr>
-                <w:rFonts w:ascii="Times New Roman" w:eastAsia="Times New Roman" w:hAnsi="Times New Roman" w:cs="Times New Roman"/>
-                <w:color w:val="111111"/>
-              </w:rPr>
-              <w:t xml:space="preserve">0.61 </w:t>
-            </w:r>
-            <w:r>
-              <w:rPr>
-                <w:rFonts w:ascii="Times New Roman" w:eastAsia="Times New Roman" w:hAnsi="Times New Roman" w:cs="Times New Roman"/>
-                <w:color w:val="111111"/>
-              </w:rPr>
-              <w:br/>
-              <w:t>(0.42, 0.79)</w:t>
+                <w:sz w:val="22"/>
+                <w:szCs w:val="22"/>
+              </w:rPr>
+              <w:br/>
+              <w:t>(0.42, 0.8)</w:t>
+            </w:r>
+          </w:p>
+        </w:tc>
+        <w:tc>
+          <w:tcPr>
+            <w:tcW w:w="1440" w:type="dxa"/>
+            <w:shd w:val="clear" w:color="auto" w:fill="FFFFFF"/>
+            <w:tcMar>
+              <w:top w:w="0" w:type="dxa"/>
+              <w:left w:w="0" w:type="dxa"/>
+              <w:bottom w:w="0" w:type="dxa"/>
+              <w:right w:w="0" w:type="dxa"/>
+            </w:tcMar>
+            <w:vAlign w:val="center"/>
+          </w:tcPr>
+          <w:p>
+            <w:pPr>
+              <w:spacing w:before="40" w:after="40"/>
+              <w:ind w:left="100" w:right="100"/>
+            </w:pPr>
+            <w:r>
+              <w:rPr>
+                <w:rFonts w:ascii="Times New Roman" w:eastAsia="Times New Roman" w:hAnsi="Times New Roman" w:cs="Times New Roman"/>
+                <w:color w:val="111111"/>
+                <w:sz w:val="22"/>
+                <w:szCs w:val="22"/>
+              </w:rPr>
+              <w:t xml:space="preserve">0.6 </w:t>
+            </w:r>
+            <w:r>
+              <w:rPr>
+                <w:rFonts w:ascii="Times New Roman" w:eastAsia="Times New Roman" w:hAnsi="Times New Roman" w:cs="Times New Roman"/>
+                <w:color w:val="111111"/>
+                <w:sz w:val="22"/>
+                <w:szCs w:val="22"/>
+              </w:rPr>
+              <w:br/>
+              <w:t>(0.4, 0.79)</w:t>
             </w:r>
           </w:p>
         </w:tc>
@@ -4608,14 +4592,13 @@
             <w:pPr>
               <w:spacing w:before="40" w:after="40"/>
               <w:ind w:left="100" w:right="100"/>
-              <w:rPr>
-                <w:rFonts w:ascii="Times New Roman" w:hAnsi="Times New Roman" w:cs="Times New Roman"/>
-              </w:rPr>
-            </w:pPr>
-            <w:r>
-              <w:rPr>
-                <w:rFonts w:ascii="Times New Roman" w:eastAsia="Times New Roman" w:hAnsi="Times New Roman" w:cs="Times New Roman"/>
-                <w:color w:val="111111"/>
+            </w:pPr>
+            <w:r>
+              <w:rPr>
+                <w:rFonts w:ascii="Times New Roman" w:eastAsia="Times New Roman" w:hAnsi="Times New Roman" w:cs="Times New Roman"/>
+                <w:color w:val="111111"/>
+                <w:sz w:val="22"/>
+                <w:szCs w:val="22"/>
               </w:rPr>
               <w:t>Forest type**</w:t>
             </w:r>
@@ -4637,88 +4620,89 @@
             <w:pPr>
               <w:spacing w:before="40" w:after="40"/>
               <w:ind w:left="100" w:right="100"/>
-              <w:rPr>
-                <w:rFonts w:ascii="Times New Roman" w:hAnsi="Times New Roman" w:cs="Times New Roman"/>
-              </w:rPr>
-            </w:pPr>
-            <w:r>
-              <w:rPr>
-                <w:rFonts w:ascii="Times New Roman" w:eastAsia="Times New Roman" w:hAnsi="Times New Roman" w:cs="Times New Roman"/>
-                <w:color w:val="111111"/>
-              </w:rPr>
-              <w:t xml:space="preserve">-0.67 </w:t>
-            </w:r>
-            <w:r>
-              <w:rPr>
-                <w:rFonts w:ascii="Times New Roman" w:eastAsia="Times New Roman" w:hAnsi="Times New Roman" w:cs="Times New Roman"/>
-                <w:color w:val="111111"/>
-              </w:rPr>
-              <w:br/>
-              <w:t>(-1.28, -0.1)</w:t>
-            </w:r>
-          </w:p>
-        </w:tc>
-        <w:tc>
-          <w:tcPr>
-            <w:tcW w:w="1440" w:type="dxa"/>
-            <w:shd w:val="clear" w:color="auto" w:fill="FFFFFF"/>
-            <w:tcMar>
-              <w:top w:w="0" w:type="dxa"/>
-              <w:left w:w="0" w:type="dxa"/>
-              <w:bottom w:w="0" w:type="dxa"/>
-              <w:right w:w="0" w:type="dxa"/>
-            </w:tcMar>
-            <w:vAlign w:val="center"/>
-          </w:tcPr>
-          <w:p>
-            <w:pPr>
-              <w:spacing w:before="40" w:after="40"/>
-              <w:ind w:left="100" w:right="100"/>
-              <w:rPr>
-                <w:rFonts w:ascii="Times New Roman" w:hAnsi="Times New Roman" w:cs="Times New Roman"/>
-              </w:rPr>
-            </w:pPr>
-            <w:r>
-              <w:rPr>
-                <w:rFonts w:ascii="Times New Roman" w:eastAsia="Times New Roman" w:hAnsi="Times New Roman" w:cs="Times New Roman"/>
-                <w:color w:val="111111"/>
-              </w:rPr>
-              <w:t xml:space="preserve">-0.43 </w:t>
-            </w:r>
-            <w:r>
-              <w:rPr>
-                <w:rFonts w:ascii="Times New Roman" w:eastAsia="Times New Roman" w:hAnsi="Times New Roman" w:cs="Times New Roman"/>
-                <w:color w:val="111111"/>
-              </w:rPr>
-              <w:br/>
-              <w:t>(-0.99, 0.16)</w:t>
-            </w:r>
-          </w:p>
-        </w:tc>
-        <w:tc>
-          <w:tcPr>
-            <w:tcW w:w="1440" w:type="dxa"/>
-            <w:shd w:val="clear" w:color="auto" w:fill="FFFFFF"/>
-            <w:tcMar>
-              <w:top w:w="0" w:type="dxa"/>
-              <w:left w:w="0" w:type="dxa"/>
-              <w:bottom w:w="0" w:type="dxa"/>
-              <w:right w:w="0" w:type="dxa"/>
-            </w:tcMar>
-            <w:vAlign w:val="center"/>
-          </w:tcPr>
-          <w:p>
-            <w:pPr>
-              <w:spacing w:before="40" w:after="40"/>
-              <w:ind w:left="100" w:right="100"/>
-              <w:rPr>
-                <w:rFonts w:ascii="Times New Roman" w:hAnsi="Times New Roman" w:cs="Times New Roman"/>
-              </w:rPr>
-            </w:pPr>
-            <w:r>
-              <w:rPr>
-                <w:rFonts w:ascii="Times New Roman" w:eastAsia="Times New Roman" w:hAnsi="Times New Roman" w:cs="Times New Roman"/>
-                <w:color w:val="111111"/>
+            </w:pPr>
+            <w:r>
+              <w:rPr>
+                <w:rFonts w:ascii="Times New Roman" w:eastAsia="Times New Roman" w:hAnsi="Times New Roman" w:cs="Times New Roman"/>
+                <w:color w:val="111111"/>
+                <w:sz w:val="22"/>
+                <w:szCs w:val="22"/>
+              </w:rPr>
+              <w:t xml:space="preserve">-0.68 </w:t>
+            </w:r>
+            <w:r>
+              <w:rPr>
+                <w:rFonts w:ascii="Times New Roman" w:eastAsia="Times New Roman" w:hAnsi="Times New Roman" w:cs="Times New Roman"/>
+                <w:color w:val="111111"/>
+                <w:sz w:val="22"/>
+                <w:szCs w:val="22"/>
+              </w:rPr>
+              <w:br/>
+              <w:t>(-1.24, -0.11)</w:t>
+            </w:r>
+          </w:p>
+        </w:tc>
+        <w:tc>
+          <w:tcPr>
+            <w:tcW w:w="1440" w:type="dxa"/>
+            <w:shd w:val="clear" w:color="auto" w:fill="FFFFFF"/>
+            <w:tcMar>
+              <w:top w:w="0" w:type="dxa"/>
+              <w:left w:w="0" w:type="dxa"/>
+              <w:bottom w:w="0" w:type="dxa"/>
+              <w:right w:w="0" w:type="dxa"/>
+            </w:tcMar>
+            <w:vAlign w:val="center"/>
+          </w:tcPr>
+          <w:p>
+            <w:pPr>
+              <w:spacing w:before="40" w:after="40"/>
+              <w:ind w:left="100" w:right="100"/>
+            </w:pPr>
+            <w:r>
+              <w:rPr>
+                <w:rFonts w:ascii="Times New Roman" w:eastAsia="Times New Roman" w:hAnsi="Times New Roman" w:cs="Times New Roman"/>
+                <w:color w:val="111111"/>
+                <w:sz w:val="22"/>
+                <w:szCs w:val="22"/>
+              </w:rPr>
+              <w:t xml:space="preserve">-0.42 </w:t>
+            </w:r>
+            <w:r>
+              <w:rPr>
+                <w:rFonts w:ascii="Times New Roman" w:eastAsia="Times New Roman" w:hAnsi="Times New Roman" w:cs="Times New Roman"/>
+                <w:color w:val="111111"/>
+                <w:sz w:val="22"/>
+                <w:szCs w:val="22"/>
+              </w:rPr>
+              <w:br/>
+              <w:t>(-1, 0.12)</w:t>
+            </w:r>
+          </w:p>
+        </w:tc>
+        <w:tc>
+          <w:tcPr>
+            <w:tcW w:w="1440" w:type="dxa"/>
+            <w:shd w:val="clear" w:color="auto" w:fill="FFFFFF"/>
+            <w:tcMar>
+              <w:top w:w="0" w:type="dxa"/>
+              <w:left w:w="0" w:type="dxa"/>
+              <w:bottom w:w="0" w:type="dxa"/>
+              <w:right w:w="0" w:type="dxa"/>
+            </w:tcMar>
+            <w:vAlign w:val="center"/>
+          </w:tcPr>
+          <w:p>
+            <w:pPr>
+              <w:spacing w:before="40" w:after="40"/>
+              <w:ind w:left="100" w:right="100"/>
+            </w:pPr>
+            <w:r>
+              <w:rPr>
+                <w:rFonts w:ascii="Times New Roman" w:eastAsia="Times New Roman" w:hAnsi="Times New Roman" w:cs="Times New Roman"/>
+                <w:color w:val="111111"/>
+                <w:sz w:val="22"/>
+                <w:szCs w:val="22"/>
               </w:rPr>
               <w:t xml:space="preserve">-0.8 </w:t>
             </w:r>
@@ -4726,9 +4710,11 @@
               <w:rPr>
                 <w:rFonts w:ascii="Times New Roman" w:eastAsia="Times New Roman" w:hAnsi="Times New Roman" w:cs="Times New Roman"/>
                 <w:color w:val="111111"/>
-              </w:rPr>
-              <w:br/>
-              <w:t>(-1.39, -0.19)</w:t>
+                <w:sz w:val="22"/>
+                <w:szCs w:val="22"/>
+              </w:rPr>
+              <w:br/>
+              <w:t>(-1.4, -0.22)</w:t>
             </w:r>
           </w:p>
         </w:tc>
@@ -4754,14 +4740,13 @@
             <w:pPr>
               <w:spacing w:before="40" w:after="40"/>
               <w:ind w:left="100" w:right="100"/>
-              <w:rPr>
-                <w:rFonts w:ascii="Times New Roman" w:hAnsi="Times New Roman" w:cs="Times New Roman"/>
-              </w:rPr>
-            </w:pPr>
-            <w:r>
-              <w:rPr>
-                <w:rFonts w:ascii="Times New Roman" w:eastAsia="Times New Roman" w:hAnsi="Times New Roman" w:cs="Times New Roman"/>
-                <w:color w:val="111111"/>
+            </w:pPr>
+            <w:r>
+              <w:rPr>
+                <w:rFonts w:ascii="Times New Roman" w:eastAsia="Times New Roman" w:hAnsi="Times New Roman" w:cs="Times New Roman"/>
+                <w:color w:val="111111"/>
+                <w:sz w:val="22"/>
+                <w:szCs w:val="22"/>
               </w:rPr>
               <w:t>Year*</w:t>
             </w:r>
@@ -4783,88 +4768,89 @@
             <w:pPr>
               <w:spacing w:before="40" w:after="40"/>
               <w:ind w:left="100" w:right="100"/>
-              <w:rPr>
-                <w:rFonts w:ascii="Times New Roman" w:hAnsi="Times New Roman" w:cs="Times New Roman"/>
-              </w:rPr>
-            </w:pPr>
-            <w:r>
-              <w:rPr>
-                <w:rFonts w:ascii="Times New Roman" w:eastAsia="Times New Roman" w:hAnsi="Times New Roman" w:cs="Times New Roman"/>
-                <w:color w:val="111111"/>
-              </w:rPr>
-              <w:t xml:space="preserve">-0.41 </w:t>
-            </w:r>
-            <w:r>
-              <w:rPr>
-                <w:rFonts w:ascii="Times New Roman" w:eastAsia="Times New Roman" w:hAnsi="Times New Roman" w:cs="Times New Roman"/>
-                <w:color w:val="111111"/>
-              </w:rPr>
-              <w:br/>
-              <w:t>(-1.01, 0.19)</w:t>
-            </w:r>
-          </w:p>
-        </w:tc>
-        <w:tc>
-          <w:tcPr>
-            <w:tcW w:w="1440" w:type="dxa"/>
-            <w:shd w:val="clear" w:color="auto" w:fill="FFFFFF"/>
-            <w:tcMar>
-              <w:top w:w="0" w:type="dxa"/>
-              <w:left w:w="0" w:type="dxa"/>
-              <w:bottom w:w="0" w:type="dxa"/>
-              <w:right w:w="0" w:type="dxa"/>
-            </w:tcMar>
-            <w:vAlign w:val="center"/>
-          </w:tcPr>
-          <w:p>
-            <w:pPr>
-              <w:spacing w:before="40" w:after="40"/>
-              <w:ind w:left="100" w:right="100"/>
-              <w:rPr>
-                <w:rFonts w:ascii="Times New Roman" w:hAnsi="Times New Roman" w:cs="Times New Roman"/>
-              </w:rPr>
-            </w:pPr>
-            <w:r>
-              <w:rPr>
-                <w:rFonts w:ascii="Times New Roman" w:eastAsia="Times New Roman" w:hAnsi="Times New Roman" w:cs="Times New Roman"/>
-                <w:color w:val="111111"/>
-              </w:rPr>
-              <w:t xml:space="preserve">-0.11 </w:t>
-            </w:r>
-            <w:r>
-              <w:rPr>
-                <w:rFonts w:ascii="Times New Roman" w:eastAsia="Times New Roman" w:hAnsi="Times New Roman" w:cs="Times New Roman"/>
-                <w:color w:val="111111"/>
-              </w:rPr>
-              <w:br/>
-              <w:t>(-0.64, 0.49)</w:t>
-            </w:r>
-          </w:p>
-        </w:tc>
-        <w:tc>
-          <w:tcPr>
-            <w:tcW w:w="1440" w:type="dxa"/>
-            <w:shd w:val="clear" w:color="auto" w:fill="FFFFFF"/>
-            <w:tcMar>
-              <w:top w:w="0" w:type="dxa"/>
-              <w:left w:w="0" w:type="dxa"/>
-              <w:bottom w:w="0" w:type="dxa"/>
-              <w:right w:w="0" w:type="dxa"/>
-            </w:tcMar>
-            <w:vAlign w:val="center"/>
-          </w:tcPr>
-          <w:p>
-            <w:pPr>
-              <w:spacing w:before="40" w:after="40"/>
-              <w:ind w:left="100" w:right="100"/>
-              <w:rPr>
-                <w:rFonts w:ascii="Times New Roman" w:hAnsi="Times New Roman" w:cs="Times New Roman"/>
-              </w:rPr>
-            </w:pPr>
-            <w:r>
-              <w:rPr>
-                <w:rFonts w:ascii="Times New Roman" w:eastAsia="Times New Roman" w:hAnsi="Times New Roman" w:cs="Times New Roman"/>
-                <w:color w:val="111111"/>
+            </w:pPr>
+            <w:r>
+              <w:rPr>
+                <w:rFonts w:ascii="Times New Roman" w:eastAsia="Times New Roman" w:hAnsi="Times New Roman" w:cs="Times New Roman"/>
+                <w:color w:val="111111"/>
+                <w:sz w:val="22"/>
+                <w:szCs w:val="22"/>
+              </w:rPr>
+              <w:t xml:space="preserve">-0.42 </w:t>
+            </w:r>
+            <w:r>
+              <w:rPr>
+                <w:rFonts w:ascii="Times New Roman" w:eastAsia="Times New Roman" w:hAnsi="Times New Roman" w:cs="Times New Roman"/>
+                <w:color w:val="111111"/>
+                <w:sz w:val="22"/>
+                <w:szCs w:val="22"/>
+              </w:rPr>
+              <w:br/>
+              <w:t>(-0.98, 0.17)</w:t>
+            </w:r>
+          </w:p>
+        </w:tc>
+        <w:tc>
+          <w:tcPr>
+            <w:tcW w:w="1440" w:type="dxa"/>
+            <w:shd w:val="clear" w:color="auto" w:fill="FFFFFF"/>
+            <w:tcMar>
+              <w:top w:w="0" w:type="dxa"/>
+              <w:left w:w="0" w:type="dxa"/>
+              <w:bottom w:w="0" w:type="dxa"/>
+              <w:right w:w="0" w:type="dxa"/>
+            </w:tcMar>
+            <w:vAlign w:val="center"/>
+          </w:tcPr>
+          <w:p>
+            <w:pPr>
+              <w:spacing w:before="40" w:after="40"/>
+              <w:ind w:left="100" w:right="100"/>
+            </w:pPr>
+            <w:r>
+              <w:rPr>
+                <w:rFonts w:ascii="Times New Roman" w:eastAsia="Times New Roman" w:hAnsi="Times New Roman" w:cs="Times New Roman"/>
+                <w:color w:val="111111"/>
+                <w:sz w:val="22"/>
+                <w:szCs w:val="22"/>
+              </w:rPr>
+              <w:t xml:space="preserve">-0.13 </w:t>
+            </w:r>
+            <w:r>
+              <w:rPr>
+                <w:rFonts w:ascii="Times New Roman" w:eastAsia="Times New Roman" w:hAnsi="Times New Roman" w:cs="Times New Roman"/>
+                <w:color w:val="111111"/>
+                <w:sz w:val="22"/>
+                <w:szCs w:val="22"/>
+              </w:rPr>
+              <w:br/>
+              <w:t>(-0.69, 0.42)</w:t>
+            </w:r>
+          </w:p>
+        </w:tc>
+        <w:tc>
+          <w:tcPr>
+            <w:tcW w:w="1440" w:type="dxa"/>
+            <w:shd w:val="clear" w:color="auto" w:fill="FFFFFF"/>
+            <w:tcMar>
+              <w:top w:w="0" w:type="dxa"/>
+              <w:left w:w="0" w:type="dxa"/>
+              <w:bottom w:w="0" w:type="dxa"/>
+              <w:right w:w="0" w:type="dxa"/>
+            </w:tcMar>
+            <w:vAlign w:val="center"/>
+          </w:tcPr>
+          <w:p>
+            <w:pPr>
+              <w:spacing w:before="40" w:after="40"/>
+              <w:ind w:left="100" w:right="100"/>
+            </w:pPr>
+            <w:r>
+              <w:rPr>
+                <w:rFonts w:ascii="Times New Roman" w:eastAsia="Times New Roman" w:hAnsi="Times New Roman" w:cs="Times New Roman"/>
+                <w:color w:val="111111"/>
+                <w:sz w:val="22"/>
+                <w:szCs w:val="22"/>
               </w:rPr>
               <w:t xml:space="preserve">-0.35 </w:t>
             </w:r>
@@ -4872,9 +4858,11 @@
               <w:rPr>
                 <w:rFonts w:ascii="Times New Roman" w:eastAsia="Times New Roman" w:hAnsi="Times New Roman" w:cs="Times New Roman"/>
                 <w:color w:val="111111"/>
-              </w:rPr>
-              <w:br/>
-              <w:t>(-0.97, 0.22)</w:t>
+                <w:sz w:val="22"/>
+                <w:szCs w:val="22"/>
+              </w:rPr>
+              <w:br/>
+              <w:t>(-0.96, 0.19)</w:t>
             </w:r>
           </w:p>
         </w:tc>
@@ -4900,14 +4888,13 @@
             <w:pPr>
               <w:spacing w:before="40" w:after="40"/>
               <w:ind w:left="100" w:right="100"/>
-              <w:rPr>
-                <w:rFonts w:ascii="Times New Roman" w:hAnsi="Times New Roman" w:cs="Times New Roman"/>
-              </w:rPr>
-            </w:pPr>
-            <w:r>
-              <w:rPr>
-                <w:rFonts w:ascii="Times New Roman" w:eastAsia="Times New Roman" w:hAnsi="Times New Roman" w:cs="Times New Roman"/>
-                <w:color w:val="111111"/>
+            </w:pPr>
+            <w:r>
+              <w:rPr>
+                <w:rFonts w:ascii="Times New Roman" w:eastAsia="Times New Roman" w:hAnsi="Times New Roman" w:cs="Times New Roman"/>
+                <w:color w:val="111111"/>
+                <w:sz w:val="22"/>
+                <w:szCs w:val="22"/>
               </w:rPr>
               <w:t>Precipitation</w:t>
             </w:r>
@@ -4929,98 +4916,101 @@
             <w:pPr>
               <w:spacing w:before="40" w:after="40"/>
               <w:ind w:left="100" w:right="100"/>
-              <w:rPr>
-                <w:rFonts w:ascii="Times New Roman" w:hAnsi="Times New Roman" w:cs="Times New Roman"/>
-              </w:rPr>
-            </w:pPr>
-            <w:r>
-              <w:rPr>
-                <w:rFonts w:ascii="Times New Roman" w:eastAsia="Times New Roman" w:hAnsi="Times New Roman" w:cs="Times New Roman"/>
-                <w:color w:val="111111"/>
-              </w:rPr>
-              <w:t xml:space="preserve">-1.46 </w:t>
-            </w:r>
-            <w:r>
-              <w:rPr>
-                <w:rFonts w:ascii="Times New Roman" w:eastAsia="Times New Roman" w:hAnsi="Times New Roman" w:cs="Times New Roman"/>
-                <w:color w:val="111111"/>
-              </w:rPr>
-              <w:br/>
-              <w:t>(-2.05, -0.92)</w:t>
-            </w:r>
-          </w:p>
-        </w:tc>
-        <w:tc>
-          <w:tcPr>
-            <w:tcW w:w="1440" w:type="dxa"/>
-            <w:shd w:val="clear" w:color="auto" w:fill="FFFFFF"/>
-            <w:tcMar>
-              <w:top w:w="0" w:type="dxa"/>
-              <w:left w:w="0" w:type="dxa"/>
-              <w:bottom w:w="0" w:type="dxa"/>
-              <w:right w:w="0" w:type="dxa"/>
-            </w:tcMar>
-            <w:vAlign w:val="center"/>
-          </w:tcPr>
-          <w:p>
-            <w:pPr>
-              <w:spacing w:before="40" w:after="40"/>
-              <w:ind w:left="100" w:right="100"/>
-              <w:rPr>
-                <w:rFonts w:ascii="Times New Roman" w:hAnsi="Times New Roman" w:cs="Times New Roman"/>
-              </w:rPr>
-            </w:pPr>
-            <w:r>
-              <w:rPr>
-                <w:rFonts w:ascii="Times New Roman" w:eastAsia="Times New Roman" w:hAnsi="Times New Roman" w:cs="Times New Roman"/>
-                <w:color w:val="111111"/>
-              </w:rPr>
-              <w:t xml:space="preserve">-1 </w:t>
-            </w:r>
-            <w:r>
-              <w:rPr>
-                <w:rFonts w:ascii="Times New Roman" w:eastAsia="Times New Roman" w:hAnsi="Times New Roman" w:cs="Times New Roman"/>
-                <w:color w:val="111111"/>
-              </w:rPr>
-              <w:br/>
-              <w:t>(-1.54, -0.45)</w:t>
-            </w:r>
-          </w:p>
-        </w:tc>
-        <w:tc>
-          <w:tcPr>
-            <w:tcW w:w="1440" w:type="dxa"/>
-            <w:shd w:val="clear" w:color="auto" w:fill="FFFFFF"/>
-            <w:tcMar>
-              <w:top w:w="0" w:type="dxa"/>
-              <w:left w:w="0" w:type="dxa"/>
-              <w:bottom w:w="0" w:type="dxa"/>
-              <w:right w:w="0" w:type="dxa"/>
-            </w:tcMar>
-            <w:vAlign w:val="center"/>
-          </w:tcPr>
-          <w:p>
-            <w:pPr>
-              <w:spacing w:before="40" w:after="40"/>
-              <w:ind w:left="100" w:right="100"/>
-              <w:rPr>
-                <w:rFonts w:ascii="Times New Roman" w:hAnsi="Times New Roman" w:cs="Times New Roman"/>
-              </w:rPr>
-            </w:pPr>
-            <w:r>
-              <w:rPr>
-                <w:rFonts w:ascii="Times New Roman" w:eastAsia="Times New Roman" w:hAnsi="Times New Roman" w:cs="Times New Roman"/>
-                <w:color w:val="111111"/>
-              </w:rPr>
-              <w:t xml:space="preserve">-1.41 </w:t>
-            </w:r>
-            <w:r>
-              <w:rPr>
-                <w:rFonts w:ascii="Times New Roman" w:eastAsia="Times New Roman" w:hAnsi="Times New Roman" w:cs="Times New Roman"/>
-                <w:color w:val="111111"/>
-              </w:rPr>
-              <w:br/>
-              <w:t>(-1.94, -0.84)</w:t>
+            </w:pPr>
+            <w:r>
+              <w:rPr>
+                <w:rFonts w:ascii="Times New Roman" w:eastAsia="Times New Roman" w:hAnsi="Times New Roman" w:cs="Times New Roman"/>
+                <w:color w:val="111111"/>
+                <w:sz w:val="22"/>
+                <w:szCs w:val="22"/>
+              </w:rPr>
+              <w:t xml:space="preserve">-1.47 </w:t>
+            </w:r>
+            <w:r>
+              <w:rPr>
+                <w:rFonts w:ascii="Times New Roman" w:eastAsia="Times New Roman" w:hAnsi="Times New Roman" w:cs="Times New Roman"/>
+                <w:color w:val="111111"/>
+                <w:sz w:val="22"/>
+                <w:szCs w:val="22"/>
+              </w:rPr>
+              <w:br/>
+              <w:t>(-2, -0.93)</w:t>
+            </w:r>
+          </w:p>
+        </w:tc>
+        <w:tc>
+          <w:tcPr>
+            <w:tcW w:w="1440" w:type="dxa"/>
+            <w:shd w:val="clear" w:color="auto" w:fill="FFFFFF"/>
+            <w:tcMar>
+              <w:top w:w="0" w:type="dxa"/>
+              <w:left w:w="0" w:type="dxa"/>
+              <w:bottom w:w="0" w:type="dxa"/>
+              <w:right w:w="0" w:type="dxa"/>
+            </w:tcMar>
+            <w:vAlign w:val="center"/>
+          </w:tcPr>
+          <w:p>
+            <w:pPr>
+              <w:spacing w:before="40" w:after="40"/>
+              <w:ind w:left="100" w:right="100"/>
+            </w:pPr>
+            <w:r>
+              <w:rPr>
+                <w:rFonts w:ascii="Times New Roman" w:eastAsia="Times New Roman" w:hAnsi="Times New Roman" w:cs="Times New Roman"/>
+                <w:color w:val="111111"/>
+                <w:sz w:val="22"/>
+                <w:szCs w:val="22"/>
+              </w:rPr>
+              <w:t xml:space="preserve">-1.01 </w:t>
+            </w:r>
+            <w:r>
+              <w:rPr>
+                <w:rFonts w:ascii="Times New Roman" w:eastAsia="Times New Roman" w:hAnsi="Times New Roman" w:cs="Times New Roman"/>
+                <w:color w:val="111111"/>
+                <w:sz w:val="22"/>
+                <w:szCs w:val="22"/>
+              </w:rPr>
+              <w:br/>
+              <w:t>(-1.6, -0.45)</w:t>
+            </w:r>
+          </w:p>
+        </w:tc>
+        <w:tc>
+          <w:tcPr>
+            <w:tcW w:w="1440" w:type="dxa"/>
+            <w:shd w:val="clear" w:color="auto" w:fill="FFFFFF"/>
+            <w:tcMar>
+              <w:top w:w="0" w:type="dxa"/>
+              <w:left w:w="0" w:type="dxa"/>
+              <w:bottom w:w="0" w:type="dxa"/>
+              <w:right w:w="0" w:type="dxa"/>
+            </w:tcMar>
+            <w:vAlign w:val="center"/>
+          </w:tcPr>
+          <w:p>
+            <w:pPr>
+              <w:spacing w:before="40" w:after="40"/>
+              <w:ind w:left="100" w:right="100"/>
+            </w:pPr>
+            <w:r>
+              <w:rPr>
+                <w:rFonts w:ascii="Times New Roman" w:eastAsia="Times New Roman" w:hAnsi="Times New Roman" w:cs="Times New Roman"/>
+                <w:color w:val="111111"/>
+                <w:sz w:val="22"/>
+                <w:szCs w:val="22"/>
+              </w:rPr>
+              <w:t xml:space="preserve">-1.42 </w:t>
+            </w:r>
+            <w:r>
+              <w:rPr>
+                <w:rFonts w:ascii="Times New Roman" w:eastAsia="Times New Roman" w:hAnsi="Times New Roman" w:cs="Times New Roman"/>
+                <w:color w:val="111111"/>
+                <w:sz w:val="22"/>
+                <w:szCs w:val="22"/>
+              </w:rPr>
+              <w:br/>
+              <w:t>(-1.94, -0.87)</w:t>
             </w:r>
           </w:p>
         </w:tc>
@@ -5046,14 +5036,13 @@
             <w:pPr>
               <w:spacing w:before="40" w:after="40"/>
               <w:ind w:left="100" w:right="100"/>
-              <w:rPr>
-                <w:rFonts w:ascii="Times New Roman" w:hAnsi="Times New Roman" w:cs="Times New Roman"/>
-              </w:rPr>
-            </w:pPr>
-            <w:r>
-              <w:rPr>
-                <w:rFonts w:ascii="Times New Roman" w:eastAsia="Times New Roman" w:hAnsi="Times New Roman" w:cs="Times New Roman"/>
-                <w:color w:val="111111"/>
+            </w:pPr>
+            <w:r>
+              <w:rPr>
+                <w:rFonts w:ascii="Times New Roman" w:eastAsia="Times New Roman" w:hAnsi="Times New Roman" w:cs="Times New Roman"/>
+                <w:color w:val="111111"/>
+                <w:sz w:val="22"/>
+                <w:szCs w:val="22"/>
               </w:rPr>
               <w:t>Potential solar induction</w:t>
             </w:r>
@@ -5075,98 +5064,101 @@
             <w:pPr>
               <w:spacing w:before="40" w:after="40"/>
               <w:ind w:left="100" w:right="100"/>
-              <w:rPr>
-                <w:rFonts w:ascii="Times New Roman" w:hAnsi="Times New Roman" w:cs="Times New Roman"/>
-              </w:rPr>
-            </w:pPr>
-            <w:r>
-              <w:rPr>
-                <w:rFonts w:ascii="Times New Roman" w:eastAsia="Times New Roman" w:hAnsi="Times New Roman" w:cs="Times New Roman"/>
-                <w:color w:val="111111"/>
-              </w:rPr>
-              <w:t xml:space="preserve">-0.1 </w:t>
-            </w:r>
-            <w:r>
-              <w:rPr>
-                <w:rFonts w:ascii="Times New Roman" w:eastAsia="Times New Roman" w:hAnsi="Times New Roman" w:cs="Times New Roman"/>
-                <w:color w:val="111111"/>
-              </w:rPr>
-              <w:br/>
-              <w:t>(-0.63, 0.46)</w:t>
-            </w:r>
-          </w:p>
-        </w:tc>
-        <w:tc>
-          <w:tcPr>
-            <w:tcW w:w="1440" w:type="dxa"/>
-            <w:shd w:val="clear" w:color="auto" w:fill="FFFFFF"/>
-            <w:tcMar>
-              <w:top w:w="0" w:type="dxa"/>
-              <w:left w:w="0" w:type="dxa"/>
-              <w:bottom w:w="0" w:type="dxa"/>
-              <w:right w:w="0" w:type="dxa"/>
-            </w:tcMar>
-            <w:vAlign w:val="center"/>
-          </w:tcPr>
-          <w:p>
-            <w:pPr>
-              <w:spacing w:before="40" w:after="40"/>
-              <w:ind w:left="100" w:right="100"/>
-              <w:rPr>
-                <w:rFonts w:ascii="Times New Roman" w:hAnsi="Times New Roman" w:cs="Times New Roman"/>
-              </w:rPr>
-            </w:pPr>
-            <w:r>
-              <w:rPr>
-                <w:rFonts w:ascii="Times New Roman" w:eastAsia="Times New Roman" w:hAnsi="Times New Roman" w:cs="Times New Roman"/>
-                <w:color w:val="111111"/>
-              </w:rPr>
-              <w:t xml:space="preserve">-0.21 </w:t>
-            </w:r>
-            <w:r>
-              <w:rPr>
-                <w:rFonts w:ascii="Times New Roman" w:eastAsia="Times New Roman" w:hAnsi="Times New Roman" w:cs="Times New Roman"/>
-                <w:color w:val="111111"/>
-              </w:rPr>
-              <w:br/>
-              <w:t>(-0.74, 0.33)</w:t>
-            </w:r>
-          </w:p>
-        </w:tc>
-        <w:tc>
-          <w:tcPr>
-            <w:tcW w:w="1440" w:type="dxa"/>
-            <w:shd w:val="clear" w:color="auto" w:fill="FFFFFF"/>
-            <w:tcMar>
-              <w:top w:w="0" w:type="dxa"/>
-              <w:left w:w="0" w:type="dxa"/>
-              <w:bottom w:w="0" w:type="dxa"/>
-              <w:right w:w="0" w:type="dxa"/>
-            </w:tcMar>
-            <w:vAlign w:val="center"/>
-          </w:tcPr>
-          <w:p>
-            <w:pPr>
-              <w:spacing w:before="40" w:after="40"/>
-              <w:ind w:left="100" w:right="100"/>
-              <w:rPr>
-                <w:rFonts w:ascii="Times New Roman" w:hAnsi="Times New Roman" w:cs="Times New Roman"/>
-              </w:rPr>
-            </w:pPr>
-            <w:r>
-              <w:rPr>
-                <w:rFonts w:ascii="Times New Roman" w:eastAsia="Times New Roman" w:hAnsi="Times New Roman" w:cs="Times New Roman"/>
-                <w:color w:val="111111"/>
-              </w:rPr>
-              <w:t xml:space="preserve">-0.22 </w:t>
-            </w:r>
-            <w:r>
-              <w:rPr>
-                <w:rFonts w:ascii="Times New Roman" w:eastAsia="Times New Roman" w:hAnsi="Times New Roman" w:cs="Times New Roman"/>
-                <w:color w:val="111111"/>
-              </w:rPr>
-              <w:br/>
-              <w:t>(-0.76, 0.31)</w:t>
+            </w:pPr>
+            <w:r>
+              <w:rPr>
+                <w:rFonts w:ascii="Times New Roman" w:eastAsia="Times New Roman" w:hAnsi="Times New Roman" w:cs="Times New Roman"/>
+                <w:color w:val="111111"/>
+                <w:sz w:val="22"/>
+                <w:szCs w:val="22"/>
+              </w:rPr>
+              <w:t xml:space="preserve">-0.09 </w:t>
+            </w:r>
+            <w:r>
+              <w:rPr>
+                <w:rFonts w:ascii="Times New Roman" w:eastAsia="Times New Roman" w:hAnsi="Times New Roman" w:cs="Times New Roman"/>
+                <w:color w:val="111111"/>
+                <w:sz w:val="22"/>
+                <w:szCs w:val="22"/>
+              </w:rPr>
+              <w:br/>
+              <w:t>(-0.63, 0.44)</w:t>
+            </w:r>
+          </w:p>
+        </w:tc>
+        <w:tc>
+          <w:tcPr>
+            <w:tcW w:w="1440" w:type="dxa"/>
+            <w:shd w:val="clear" w:color="auto" w:fill="FFFFFF"/>
+            <w:tcMar>
+              <w:top w:w="0" w:type="dxa"/>
+              <w:left w:w="0" w:type="dxa"/>
+              <w:bottom w:w="0" w:type="dxa"/>
+              <w:right w:w="0" w:type="dxa"/>
+            </w:tcMar>
+            <w:vAlign w:val="center"/>
+          </w:tcPr>
+          <w:p>
+            <w:pPr>
+              <w:spacing w:before="40" w:after="40"/>
+              <w:ind w:left="100" w:right="100"/>
+            </w:pPr>
+            <w:r>
+              <w:rPr>
+                <w:rFonts w:ascii="Times New Roman" w:eastAsia="Times New Roman" w:hAnsi="Times New Roman" w:cs="Times New Roman"/>
+                <w:color w:val="111111"/>
+                <w:sz w:val="22"/>
+                <w:szCs w:val="22"/>
+              </w:rPr>
+              <w:t xml:space="preserve">-0.16 </w:t>
+            </w:r>
+            <w:r>
+              <w:rPr>
+                <w:rFonts w:ascii="Times New Roman" w:eastAsia="Times New Roman" w:hAnsi="Times New Roman" w:cs="Times New Roman"/>
+                <w:color w:val="111111"/>
+                <w:sz w:val="22"/>
+                <w:szCs w:val="22"/>
+              </w:rPr>
+              <w:br/>
+              <w:t>(-0.7, 0.34)</w:t>
+            </w:r>
+          </w:p>
+        </w:tc>
+        <w:tc>
+          <w:tcPr>
+            <w:tcW w:w="1440" w:type="dxa"/>
+            <w:shd w:val="clear" w:color="auto" w:fill="FFFFFF"/>
+            <w:tcMar>
+              <w:top w:w="0" w:type="dxa"/>
+              <w:left w:w="0" w:type="dxa"/>
+              <w:bottom w:w="0" w:type="dxa"/>
+              <w:right w:w="0" w:type="dxa"/>
+            </w:tcMar>
+            <w:vAlign w:val="center"/>
+          </w:tcPr>
+          <w:p>
+            <w:pPr>
+              <w:spacing w:before="40" w:after="40"/>
+              <w:ind w:left="100" w:right="100"/>
+            </w:pPr>
+            <w:r>
+              <w:rPr>
+                <w:rFonts w:ascii="Times New Roman" w:eastAsia="Times New Roman" w:hAnsi="Times New Roman" w:cs="Times New Roman"/>
+                <w:color w:val="111111"/>
+                <w:sz w:val="22"/>
+                <w:szCs w:val="22"/>
+              </w:rPr>
+              <w:t xml:space="preserve">-0.24 </w:t>
+            </w:r>
+            <w:r>
+              <w:rPr>
+                <w:rFonts w:ascii="Times New Roman" w:eastAsia="Times New Roman" w:hAnsi="Times New Roman" w:cs="Times New Roman"/>
+                <w:color w:val="111111"/>
+                <w:sz w:val="22"/>
+                <w:szCs w:val="22"/>
+              </w:rPr>
+              <w:br/>
+              <w:t>(-0.8, 0.3)</w:t>
             </w:r>
           </w:p>
         </w:tc>
@@ -5192,14 +5184,13 @@
             <w:pPr>
               <w:spacing w:before="40" w:after="40"/>
               <w:ind w:left="100" w:right="100"/>
-              <w:rPr>
-                <w:rFonts w:ascii="Times New Roman" w:hAnsi="Times New Roman" w:cs="Times New Roman"/>
-              </w:rPr>
-            </w:pPr>
-            <w:r>
-              <w:rPr>
-                <w:rFonts w:ascii="Times New Roman" w:eastAsia="Times New Roman" w:hAnsi="Times New Roman" w:cs="Times New Roman"/>
-                <w:color w:val="111111"/>
+            </w:pPr>
+            <w:r>
+              <w:rPr>
+                <w:rFonts w:ascii="Times New Roman" w:eastAsia="Times New Roman" w:hAnsi="Times New Roman" w:cs="Times New Roman"/>
+                <w:color w:val="111111"/>
+                <w:sz w:val="22"/>
+                <w:szCs w:val="22"/>
               </w:rPr>
               <w:t>Host vegetative coverage</w:t>
             </w:r>
@@ -5221,14 +5212,13 @@
             <w:pPr>
               <w:spacing w:before="40" w:after="40"/>
               <w:ind w:left="100" w:right="100"/>
-              <w:rPr>
-                <w:rFonts w:ascii="Times New Roman" w:hAnsi="Times New Roman" w:cs="Times New Roman"/>
-              </w:rPr>
-            </w:pPr>
-            <w:r>
-              <w:rPr>
-                <w:rFonts w:ascii="Times New Roman" w:eastAsia="Times New Roman" w:hAnsi="Times New Roman" w:cs="Times New Roman"/>
-                <w:color w:val="111111"/>
+            </w:pPr>
+            <w:r>
+              <w:rPr>
+                <w:rFonts w:ascii="Times New Roman" w:eastAsia="Times New Roman" w:hAnsi="Times New Roman" w:cs="Times New Roman"/>
+                <w:color w:val="111111"/>
+                <w:sz w:val="22"/>
+                <w:szCs w:val="22"/>
               </w:rPr>
               <w:t xml:space="preserve">1.11 </w:t>
             </w:r>
@@ -5236,83 +5226,87 @@
               <w:rPr>
                 <w:rFonts w:ascii="Times New Roman" w:eastAsia="Times New Roman" w:hAnsi="Times New Roman" w:cs="Times New Roman"/>
                 <w:color w:val="111111"/>
-              </w:rPr>
-              <w:br/>
-              <w:t>(0.56, 1.68)</w:t>
-            </w:r>
-          </w:p>
-        </w:tc>
-        <w:tc>
-          <w:tcPr>
-            <w:tcW w:w="1440" w:type="dxa"/>
-            <w:shd w:val="clear" w:color="auto" w:fill="FFFFFF"/>
-            <w:tcMar>
-              <w:top w:w="0" w:type="dxa"/>
-              <w:left w:w="0" w:type="dxa"/>
-              <w:bottom w:w="0" w:type="dxa"/>
-              <w:right w:w="0" w:type="dxa"/>
-            </w:tcMar>
-            <w:vAlign w:val="center"/>
-          </w:tcPr>
-          <w:p>
-            <w:pPr>
-              <w:spacing w:before="40" w:after="40"/>
-              <w:ind w:left="100" w:right="100"/>
-              <w:rPr>
-                <w:rFonts w:ascii="Times New Roman" w:hAnsi="Times New Roman" w:cs="Times New Roman"/>
-              </w:rPr>
-            </w:pPr>
-            <w:r>
-              <w:rPr>
-                <w:rFonts w:ascii="Times New Roman" w:eastAsia="Times New Roman" w:hAnsi="Times New Roman" w:cs="Times New Roman"/>
-                <w:color w:val="111111"/>
-              </w:rPr>
-              <w:t xml:space="preserve">1.34 </w:t>
-            </w:r>
-            <w:r>
-              <w:rPr>
-                <w:rFonts w:ascii="Times New Roman" w:eastAsia="Times New Roman" w:hAnsi="Times New Roman" w:cs="Times New Roman"/>
-                <w:color w:val="111111"/>
-              </w:rPr>
-              <w:br/>
-              <w:t>(0.79, 1.92)</w:t>
-            </w:r>
-          </w:p>
-        </w:tc>
-        <w:tc>
-          <w:tcPr>
-            <w:tcW w:w="1440" w:type="dxa"/>
-            <w:shd w:val="clear" w:color="auto" w:fill="FFFFFF"/>
-            <w:tcMar>
-              <w:top w:w="0" w:type="dxa"/>
-              <w:left w:w="0" w:type="dxa"/>
-              <w:bottom w:w="0" w:type="dxa"/>
-              <w:right w:w="0" w:type="dxa"/>
-            </w:tcMar>
-            <w:vAlign w:val="center"/>
-          </w:tcPr>
-          <w:p>
-            <w:pPr>
-              <w:spacing w:before="40" w:after="40"/>
-              <w:ind w:left="100" w:right="100"/>
-              <w:rPr>
-                <w:rFonts w:ascii="Times New Roman" w:hAnsi="Times New Roman" w:cs="Times New Roman"/>
-              </w:rPr>
-            </w:pPr>
-            <w:r>
-              <w:rPr>
-                <w:rFonts w:ascii="Times New Roman" w:eastAsia="Times New Roman" w:hAnsi="Times New Roman" w:cs="Times New Roman"/>
-                <w:color w:val="111111"/>
-              </w:rPr>
-              <w:t xml:space="preserve">1.07 </w:t>
-            </w:r>
-            <w:r>
-              <w:rPr>
-                <w:rFonts w:ascii="Times New Roman" w:eastAsia="Times New Roman" w:hAnsi="Times New Roman" w:cs="Times New Roman"/>
-                <w:color w:val="111111"/>
-              </w:rPr>
-              <w:br/>
-              <w:t>(0.53, 1.63)</w:t>
+                <w:sz w:val="22"/>
+                <w:szCs w:val="22"/>
+              </w:rPr>
+              <w:br/>
+              <w:t>(0.53, 1.66)</w:t>
+            </w:r>
+          </w:p>
+        </w:tc>
+        <w:tc>
+          <w:tcPr>
+            <w:tcW w:w="1440" w:type="dxa"/>
+            <w:shd w:val="clear" w:color="auto" w:fill="FFFFFF"/>
+            <w:tcMar>
+              <w:top w:w="0" w:type="dxa"/>
+              <w:left w:w="0" w:type="dxa"/>
+              <w:bottom w:w="0" w:type="dxa"/>
+              <w:right w:w="0" w:type="dxa"/>
+            </w:tcMar>
+            <w:vAlign w:val="center"/>
+          </w:tcPr>
+          <w:p>
+            <w:pPr>
+              <w:spacing w:before="40" w:after="40"/>
+              <w:ind w:left="100" w:right="100"/>
+            </w:pPr>
+            <w:r>
+              <w:rPr>
+                <w:rFonts w:ascii="Times New Roman" w:eastAsia="Times New Roman" w:hAnsi="Times New Roman" w:cs="Times New Roman"/>
+                <w:color w:val="111111"/>
+                <w:sz w:val="22"/>
+                <w:szCs w:val="22"/>
+              </w:rPr>
+              <w:t xml:space="preserve">1.39 </w:t>
+            </w:r>
+            <w:r>
+              <w:rPr>
+                <w:rFonts w:ascii="Times New Roman" w:eastAsia="Times New Roman" w:hAnsi="Times New Roman" w:cs="Times New Roman"/>
+                <w:color w:val="111111"/>
+                <w:sz w:val="22"/>
+                <w:szCs w:val="22"/>
+              </w:rPr>
+              <w:br/>
+              <w:t>(0.78, 1.89)</w:t>
+            </w:r>
+          </w:p>
+        </w:tc>
+        <w:tc>
+          <w:tcPr>
+            <w:tcW w:w="1440" w:type="dxa"/>
+            <w:shd w:val="clear" w:color="auto" w:fill="FFFFFF"/>
+            <w:tcMar>
+              <w:top w:w="0" w:type="dxa"/>
+              <w:left w:w="0" w:type="dxa"/>
+              <w:bottom w:w="0" w:type="dxa"/>
+              <w:right w:w="0" w:type="dxa"/>
+            </w:tcMar>
+            <w:vAlign w:val="center"/>
+          </w:tcPr>
+          <w:p>
+            <w:pPr>
+              <w:spacing w:before="40" w:after="40"/>
+              <w:ind w:left="100" w:right="100"/>
+            </w:pPr>
+            <w:r>
+              <w:rPr>
+                <w:rFonts w:ascii="Times New Roman" w:eastAsia="Times New Roman" w:hAnsi="Times New Roman" w:cs="Times New Roman"/>
+                <w:color w:val="111111"/>
+                <w:sz w:val="22"/>
+                <w:szCs w:val="22"/>
+              </w:rPr>
+              <w:t xml:space="preserve">1.08 </w:t>
+            </w:r>
+            <w:r>
+              <w:rPr>
+                <w:rFonts w:ascii="Times New Roman" w:eastAsia="Times New Roman" w:hAnsi="Times New Roman" w:cs="Times New Roman"/>
+                <w:color w:val="111111"/>
+                <w:sz w:val="22"/>
+                <w:szCs w:val="22"/>
+              </w:rPr>
+              <w:br/>
+              <w:t>(0.53, 1.64)</w:t>
             </w:r>
           </w:p>
         </w:tc>
@@ -5338,14 +5332,13 @@
             <w:pPr>
               <w:spacing w:before="40" w:after="40"/>
               <w:ind w:left="100" w:right="100"/>
-              <w:rPr>
-                <w:rFonts w:ascii="Times New Roman" w:hAnsi="Times New Roman" w:cs="Times New Roman"/>
-              </w:rPr>
-            </w:pPr>
-            <w:r>
-              <w:rPr>
-                <w:rFonts w:ascii="Times New Roman" w:eastAsia="Times New Roman" w:hAnsi="Times New Roman" w:cs="Times New Roman"/>
-                <w:color w:val="111111"/>
+            </w:pPr>
+            <w:r>
+              <w:rPr>
+                <w:rFonts w:ascii="Times New Roman" w:eastAsia="Times New Roman" w:hAnsi="Times New Roman" w:cs="Times New Roman"/>
+                <w:color w:val="111111"/>
+                <w:sz w:val="22"/>
+                <w:szCs w:val="22"/>
               </w:rPr>
               <w:t>Mean effect of richness</w:t>
             </w:r>
@@ -5367,14 +5360,13 @@
             <w:pPr>
               <w:spacing w:before="40" w:after="40"/>
               <w:ind w:left="100" w:right="100"/>
-              <w:rPr>
-                <w:rFonts w:ascii="Times New Roman" w:hAnsi="Times New Roman" w:cs="Times New Roman"/>
-              </w:rPr>
-            </w:pPr>
-            <w:r>
-              <w:rPr>
-                <w:rFonts w:ascii="Times New Roman" w:eastAsia="Times New Roman" w:hAnsi="Times New Roman" w:cs="Times New Roman"/>
-                <w:color w:val="111111"/>
+            </w:pPr>
+            <w:r>
+              <w:rPr>
+                <w:rFonts w:ascii="Times New Roman" w:eastAsia="Times New Roman" w:hAnsi="Times New Roman" w:cs="Times New Roman"/>
+                <w:color w:val="111111"/>
+                <w:sz w:val="22"/>
+                <w:szCs w:val="22"/>
               </w:rPr>
               <w:t xml:space="preserve">0.27 </w:t>
             </w:r>
@@ -5382,36 +5374,37 @@
               <w:rPr>
                 <w:rFonts w:ascii="Times New Roman" w:eastAsia="Times New Roman" w:hAnsi="Times New Roman" w:cs="Times New Roman"/>
                 <w:color w:val="111111"/>
-              </w:rPr>
-              <w:br/>
-              <w:t>(-0.43, 1.11)</w:t>
-            </w:r>
-          </w:p>
-        </w:tc>
-        <w:tc>
-          <w:tcPr>
-            <w:tcW w:w="1440" w:type="dxa"/>
-            <w:shd w:val="clear" w:color="auto" w:fill="FFFFFF"/>
-            <w:tcMar>
-              <w:top w:w="0" w:type="dxa"/>
-              <w:left w:w="0" w:type="dxa"/>
-              <w:bottom w:w="0" w:type="dxa"/>
-              <w:right w:w="0" w:type="dxa"/>
-            </w:tcMar>
-            <w:vAlign w:val="center"/>
-          </w:tcPr>
-          <w:p>
-            <w:pPr>
-              <w:spacing w:before="40" w:after="40"/>
-              <w:ind w:left="100" w:right="100"/>
-              <w:rPr>
-                <w:rFonts w:ascii="Times New Roman" w:hAnsi="Times New Roman" w:cs="Times New Roman"/>
-              </w:rPr>
-            </w:pPr>
-            <w:r>
-              <w:rPr>
-                <w:rFonts w:ascii="Times New Roman" w:eastAsia="Times New Roman" w:hAnsi="Times New Roman" w:cs="Times New Roman"/>
-                <w:color w:val="111111"/>
+                <w:sz w:val="22"/>
+                <w:szCs w:val="22"/>
+              </w:rPr>
+              <w:br/>
+              <w:t>(-0.48, 1.01)</w:t>
+            </w:r>
+          </w:p>
+        </w:tc>
+        <w:tc>
+          <w:tcPr>
+            <w:tcW w:w="1440" w:type="dxa"/>
+            <w:shd w:val="clear" w:color="auto" w:fill="FFFFFF"/>
+            <w:tcMar>
+              <w:top w:w="0" w:type="dxa"/>
+              <w:left w:w="0" w:type="dxa"/>
+              <w:bottom w:w="0" w:type="dxa"/>
+              <w:right w:w="0" w:type="dxa"/>
+            </w:tcMar>
+            <w:vAlign w:val="center"/>
+          </w:tcPr>
+          <w:p>
+            <w:pPr>
+              <w:spacing w:before="40" w:after="40"/>
+              <w:ind w:left="100" w:right="100"/>
+            </w:pPr>
+            <w:r>
+              <w:rPr>
+                <w:rFonts w:ascii="Times New Roman" w:eastAsia="Times New Roman" w:hAnsi="Times New Roman" w:cs="Times New Roman"/>
+                <w:color w:val="111111"/>
+                <w:sz w:val="22"/>
+                <w:szCs w:val="22"/>
               </w:rPr>
               <w:t xml:space="preserve">0.22 </w:t>
             </w:r>
@@ -5419,46 +5412,49 @@
               <w:rPr>
                 <w:rFonts w:ascii="Times New Roman" w:eastAsia="Times New Roman" w:hAnsi="Times New Roman" w:cs="Times New Roman"/>
                 <w:color w:val="111111"/>
-              </w:rPr>
-              <w:br/>
-              <w:t>(-0.55, 1.03)</w:t>
-            </w:r>
-          </w:p>
-        </w:tc>
-        <w:tc>
-          <w:tcPr>
-            <w:tcW w:w="1440" w:type="dxa"/>
-            <w:shd w:val="clear" w:color="auto" w:fill="FFFFFF"/>
-            <w:tcMar>
-              <w:top w:w="0" w:type="dxa"/>
-              <w:left w:w="0" w:type="dxa"/>
-              <w:bottom w:w="0" w:type="dxa"/>
-              <w:right w:w="0" w:type="dxa"/>
-            </w:tcMar>
-            <w:vAlign w:val="center"/>
-          </w:tcPr>
-          <w:p>
-            <w:pPr>
-              <w:spacing w:before="40" w:after="40"/>
-              <w:ind w:left="100" w:right="100"/>
-              <w:rPr>
-                <w:rFonts w:ascii="Times New Roman" w:hAnsi="Times New Roman" w:cs="Times New Roman"/>
-              </w:rPr>
-            </w:pPr>
-            <w:r>
-              <w:rPr>
-                <w:rFonts w:ascii="Times New Roman" w:eastAsia="Times New Roman" w:hAnsi="Times New Roman" w:cs="Times New Roman"/>
-                <w:color w:val="111111"/>
-              </w:rPr>
-              <w:t xml:space="preserve">0.37 </w:t>
-            </w:r>
-            <w:r>
-              <w:rPr>
-                <w:rFonts w:ascii="Times New Roman" w:eastAsia="Times New Roman" w:hAnsi="Times New Roman" w:cs="Times New Roman"/>
-                <w:color w:val="111111"/>
-              </w:rPr>
-              <w:br/>
-              <w:t>(-0.32, 1.13)</w:t>
+                <w:sz w:val="22"/>
+                <w:szCs w:val="22"/>
+              </w:rPr>
+              <w:br/>
+              <w:t>(-0.6, 1.03)</w:t>
+            </w:r>
+          </w:p>
+        </w:tc>
+        <w:tc>
+          <w:tcPr>
+            <w:tcW w:w="1440" w:type="dxa"/>
+            <w:shd w:val="clear" w:color="auto" w:fill="FFFFFF"/>
+            <w:tcMar>
+              <w:top w:w="0" w:type="dxa"/>
+              <w:left w:w="0" w:type="dxa"/>
+              <w:bottom w:w="0" w:type="dxa"/>
+              <w:right w:w="0" w:type="dxa"/>
+            </w:tcMar>
+            <w:vAlign w:val="center"/>
+          </w:tcPr>
+          <w:p>
+            <w:pPr>
+              <w:spacing w:before="40" w:after="40"/>
+              <w:ind w:left="100" w:right="100"/>
+            </w:pPr>
+            <w:r>
+              <w:rPr>
+                <w:rFonts w:ascii="Times New Roman" w:eastAsia="Times New Roman" w:hAnsi="Times New Roman" w:cs="Times New Roman"/>
+                <w:color w:val="111111"/>
+                <w:sz w:val="22"/>
+                <w:szCs w:val="22"/>
+              </w:rPr>
+              <w:t xml:space="preserve">0.38 </w:t>
+            </w:r>
+            <w:r>
+              <w:rPr>
+                <w:rFonts w:ascii="Times New Roman" w:eastAsia="Times New Roman" w:hAnsi="Times New Roman" w:cs="Times New Roman"/>
+                <w:color w:val="111111"/>
+                <w:sz w:val="22"/>
+                <w:szCs w:val="22"/>
+              </w:rPr>
+              <w:br/>
+              <w:t>(-0.35, 1.08)</w:t>
             </w:r>
           </w:p>
         </w:tc>
@@ -5484,14 +5480,13 @@
             <w:pPr>
               <w:spacing w:before="40" w:after="40"/>
               <w:ind w:left="100" w:right="100"/>
-              <w:rPr>
-                <w:rFonts w:ascii="Times New Roman" w:hAnsi="Times New Roman" w:cs="Times New Roman"/>
-              </w:rPr>
-            </w:pPr>
-            <w:r>
-              <w:rPr>
-                <w:rFonts w:ascii="Times New Roman" w:eastAsia="Times New Roman" w:hAnsi="Times New Roman" w:cs="Times New Roman"/>
-                <w:color w:val="111111"/>
+            </w:pPr>
+            <w:r>
+              <w:rPr>
+                <w:rFonts w:ascii="Times New Roman" w:eastAsia="Times New Roman" w:hAnsi="Times New Roman" w:cs="Times New Roman"/>
+                <w:color w:val="111111"/>
+                <w:sz w:val="22"/>
+                <w:szCs w:val="22"/>
               </w:rPr>
               <w:t>Tanoak-specific richness</w:t>
             </w:r>
@@ -5513,51 +5508,51 @@
             <w:pPr>
               <w:spacing w:before="40" w:after="40"/>
               <w:ind w:left="100" w:right="100"/>
-              <w:rPr>
-                <w:rFonts w:ascii="Times New Roman" w:hAnsi="Times New Roman" w:cs="Times New Roman"/>
-              </w:rPr>
-            </w:pPr>
-            <w:r>
-              <w:rPr>
-                <w:rFonts w:ascii="Times New Roman" w:eastAsia="Times New Roman" w:hAnsi="Times New Roman" w:cs="Times New Roman"/>
-                <w:color w:val="111111"/>
-              </w:rPr>
-              <w:t xml:space="preserve">-0.48 </w:t>
-            </w:r>
-            <w:r>
-              <w:rPr>
-                <w:rFonts w:ascii="Times New Roman" w:eastAsia="Times New Roman" w:hAnsi="Times New Roman" w:cs="Times New Roman"/>
-                <w:color w:val="111111"/>
-              </w:rPr>
-              <w:br/>
-              <w:t>(-1.65, 0.59)</w:t>
-            </w:r>
-          </w:p>
-        </w:tc>
-        <w:tc>
-          <w:tcPr>
-            <w:tcW w:w="1440" w:type="dxa"/>
-            <w:shd w:val="clear" w:color="auto" w:fill="FFFFFF"/>
-            <w:tcMar>
-              <w:top w:w="0" w:type="dxa"/>
-              <w:left w:w="0" w:type="dxa"/>
-              <w:bottom w:w="0" w:type="dxa"/>
-              <w:right w:w="0" w:type="dxa"/>
-            </w:tcMar>
-            <w:vAlign w:val="center"/>
-          </w:tcPr>
-          <w:p>
-            <w:pPr>
-              <w:spacing w:before="40" w:after="40"/>
-              <w:ind w:left="100" w:right="100"/>
-              <w:rPr>
-                <w:rFonts w:ascii="Times New Roman" w:hAnsi="Times New Roman" w:cs="Times New Roman"/>
-              </w:rPr>
-            </w:pPr>
-            <w:r>
-              <w:rPr>
-                <w:rFonts w:ascii="Times New Roman" w:eastAsia="Times New Roman" w:hAnsi="Times New Roman" w:cs="Times New Roman"/>
-                <w:color w:val="111111"/>
+            </w:pPr>
+            <w:r>
+              <w:rPr>
+                <w:rFonts w:ascii="Times New Roman" w:eastAsia="Times New Roman" w:hAnsi="Times New Roman" w:cs="Times New Roman"/>
+                <w:color w:val="111111"/>
+                <w:sz w:val="22"/>
+                <w:szCs w:val="22"/>
+              </w:rPr>
+              <w:t xml:space="preserve">-0.49 </w:t>
+            </w:r>
+            <w:r>
+              <w:rPr>
+                <w:rFonts w:ascii="Times New Roman" w:eastAsia="Times New Roman" w:hAnsi="Times New Roman" w:cs="Times New Roman"/>
+                <w:color w:val="111111"/>
+                <w:sz w:val="22"/>
+                <w:szCs w:val="22"/>
+              </w:rPr>
+              <w:br/>
+              <w:t>(-1.66, 0.56)</w:t>
+            </w:r>
+          </w:p>
+        </w:tc>
+        <w:tc>
+          <w:tcPr>
+            <w:tcW w:w="1440" w:type="dxa"/>
+            <w:shd w:val="clear" w:color="auto" w:fill="FFFFFF"/>
+            <w:tcMar>
+              <w:top w:w="0" w:type="dxa"/>
+              <w:left w:w="0" w:type="dxa"/>
+              <w:bottom w:w="0" w:type="dxa"/>
+              <w:right w:w="0" w:type="dxa"/>
+            </w:tcMar>
+            <w:vAlign w:val="center"/>
+          </w:tcPr>
+          <w:p>
+            <w:pPr>
+              <w:spacing w:before="40" w:after="40"/>
+              <w:ind w:left="100" w:right="100"/>
+            </w:pPr>
+            <w:r>
+              <w:rPr>
+                <w:rFonts w:ascii="Times New Roman" w:eastAsia="Times New Roman" w:hAnsi="Times New Roman" w:cs="Times New Roman"/>
+                <w:color w:val="111111"/>
+                <w:sz w:val="22"/>
+                <w:szCs w:val="22"/>
               </w:rPr>
               <w:t xml:space="preserve">-0.73 </w:t>
             </w:r>
@@ -5565,6 +5560,8 @@
               <w:rPr>
                 <w:rFonts w:ascii="Times New Roman" w:eastAsia="Times New Roman" w:hAnsi="Times New Roman" w:cs="Times New Roman"/>
                 <w:color w:val="111111"/>
+                <w:sz w:val="22"/>
+                <w:szCs w:val="22"/>
               </w:rPr>
               <w:br/>
               <w:t>(-1.75, 0.27)</w:t>
@@ -5587,24 +5584,25 @@
             <w:pPr>
               <w:spacing w:before="40" w:after="40"/>
               <w:ind w:left="100" w:right="100"/>
-              <w:rPr>
-                <w:rFonts w:ascii="Times New Roman" w:hAnsi="Times New Roman" w:cs="Times New Roman"/>
-              </w:rPr>
-            </w:pPr>
-            <w:r>
-              <w:rPr>
-                <w:rFonts w:ascii="Times New Roman" w:eastAsia="Times New Roman" w:hAnsi="Times New Roman" w:cs="Times New Roman"/>
-                <w:color w:val="111111"/>
-              </w:rPr>
-              <w:t xml:space="preserve">-0.37 </w:t>
-            </w:r>
-            <w:r>
-              <w:rPr>
-                <w:rFonts w:ascii="Times New Roman" w:eastAsia="Times New Roman" w:hAnsi="Times New Roman" w:cs="Times New Roman"/>
-                <w:color w:val="111111"/>
-              </w:rPr>
-              <w:br/>
-              <w:t>(-1.51, 0.68)</w:t>
+            </w:pPr>
+            <w:r>
+              <w:rPr>
+                <w:rFonts w:ascii="Times New Roman" w:eastAsia="Times New Roman" w:hAnsi="Times New Roman" w:cs="Times New Roman"/>
+                <w:color w:val="111111"/>
+                <w:sz w:val="22"/>
+                <w:szCs w:val="22"/>
+              </w:rPr>
+              <w:t xml:space="preserve">-0.38 </w:t>
+            </w:r>
+            <w:r>
+              <w:rPr>
+                <w:rFonts w:ascii="Times New Roman" w:eastAsia="Times New Roman" w:hAnsi="Times New Roman" w:cs="Times New Roman"/>
+                <w:color w:val="111111"/>
+                <w:sz w:val="22"/>
+                <w:szCs w:val="22"/>
+              </w:rPr>
+              <w:br/>
+              <w:t>(-1.54, 0.68)</w:t>
             </w:r>
           </w:p>
         </w:tc>
@@ -5630,14 +5628,13 @@
             <w:pPr>
               <w:spacing w:before="40" w:after="40"/>
               <w:ind w:left="100" w:right="100"/>
-              <w:rPr>
-                <w:rFonts w:ascii="Times New Roman" w:hAnsi="Times New Roman" w:cs="Times New Roman"/>
-              </w:rPr>
-            </w:pPr>
-            <w:r>
-              <w:rPr>
-                <w:rFonts w:ascii="Times New Roman" w:eastAsia="Times New Roman" w:hAnsi="Times New Roman" w:cs="Times New Roman"/>
-                <w:color w:val="111111"/>
+            </w:pPr>
+            <w:r>
+              <w:rPr>
+                <w:rFonts w:ascii="Times New Roman" w:eastAsia="Times New Roman" w:hAnsi="Times New Roman" w:cs="Times New Roman"/>
+                <w:color w:val="111111"/>
+                <w:sz w:val="22"/>
+                <w:szCs w:val="22"/>
               </w:rPr>
               <w:t>Coast live oak-specific richness</w:t>
             </w:r>
@@ -5659,14 +5656,13 @@
             <w:pPr>
               <w:spacing w:before="40" w:after="40"/>
               <w:ind w:left="100" w:right="100"/>
-              <w:rPr>
-                <w:rFonts w:ascii="Times New Roman" w:hAnsi="Times New Roman" w:cs="Times New Roman"/>
-              </w:rPr>
-            </w:pPr>
-            <w:r>
-              <w:rPr>
-                <w:rFonts w:ascii="Times New Roman" w:eastAsia="Times New Roman" w:hAnsi="Times New Roman" w:cs="Times New Roman"/>
-                <w:color w:val="111111"/>
+            </w:pPr>
+            <w:r>
+              <w:rPr>
+                <w:rFonts w:ascii="Times New Roman" w:eastAsia="Times New Roman" w:hAnsi="Times New Roman" w:cs="Times New Roman"/>
+                <w:color w:val="111111"/>
+                <w:sz w:val="22"/>
+                <w:szCs w:val="22"/>
               </w:rPr>
               <w:t xml:space="preserve">0.04 </w:t>
             </w:r>
@@ -5674,83 +5670,87 @@
               <w:rPr>
                 <w:rFonts w:ascii="Times New Roman" w:eastAsia="Times New Roman" w:hAnsi="Times New Roman" w:cs="Times New Roman"/>
                 <w:color w:val="111111"/>
-              </w:rPr>
-              <w:br/>
-              <w:t>(-1.33, 1.24)</w:t>
-            </w:r>
-          </w:p>
-        </w:tc>
-        <w:tc>
-          <w:tcPr>
-            <w:tcW w:w="1440" w:type="dxa"/>
-            <w:shd w:val="clear" w:color="auto" w:fill="FFFFFF"/>
-            <w:tcMar>
-              <w:top w:w="0" w:type="dxa"/>
-              <w:left w:w="0" w:type="dxa"/>
-              <w:bottom w:w="0" w:type="dxa"/>
-              <w:right w:w="0" w:type="dxa"/>
-            </w:tcMar>
-            <w:vAlign w:val="center"/>
-          </w:tcPr>
-          <w:p>
-            <w:pPr>
-              <w:spacing w:before="40" w:after="40"/>
-              <w:ind w:left="100" w:right="100"/>
-              <w:rPr>
-                <w:rFonts w:ascii="Times New Roman" w:hAnsi="Times New Roman" w:cs="Times New Roman"/>
-              </w:rPr>
-            </w:pPr>
-            <w:r>
-              <w:rPr>
-                <w:rFonts w:ascii="Times New Roman" w:eastAsia="Times New Roman" w:hAnsi="Times New Roman" w:cs="Times New Roman"/>
-                <w:color w:val="111111"/>
-              </w:rPr>
-              <w:t xml:space="preserve">0.01 </w:t>
-            </w:r>
-            <w:r>
-              <w:rPr>
-                <w:rFonts w:ascii="Times New Roman" w:eastAsia="Times New Roman" w:hAnsi="Times New Roman" w:cs="Times New Roman"/>
-                <w:color w:val="111111"/>
-              </w:rPr>
-              <w:br/>
-              <w:t>(-1.19, 1.04)</w:t>
-            </w:r>
-          </w:p>
-        </w:tc>
-        <w:tc>
-          <w:tcPr>
-            <w:tcW w:w="1440" w:type="dxa"/>
-            <w:shd w:val="clear" w:color="auto" w:fill="FFFFFF"/>
-            <w:tcMar>
-              <w:top w:w="0" w:type="dxa"/>
-              <w:left w:w="0" w:type="dxa"/>
-              <w:bottom w:w="0" w:type="dxa"/>
-              <w:right w:w="0" w:type="dxa"/>
-            </w:tcMar>
-            <w:vAlign w:val="center"/>
-          </w:tcPr>
-          <w:p>
-            <w:pPr>
-              <w:spacing w:before="40" w:after="40"/>
-              <w:ind w:left="100" w:right="100"/>
-              <w:rPr>
-                <w:rFonts w:ascii="Times New Roman" w:hAnsi="Times New Roman" w:cs="Times New Roman"/>
-              </w:rPr>
-            </w:pPr>
-            <w:r>
-              <w:rPr>
-                <w:rFonts w:ascii="Times New Roman" w:eastAsia="Times New Roman" w:hAnsi="Times New Roman" w:cs="Times New Roman"/>
-                <w:color w:val="111111"/>
-              </w:rPr>
-              <w:t xml:space="preserve">0.18 </w:t>
-            </w:r>
-            <w:r>
-              <w:rPr>
-                <w:rFonts w:ascii="Times New Roman" w:eastAsia="Times New Roman" w:hAnsi="Times New Roman" w:cs="Times New Roman"/>
-                <w:color w:val="111111"/>
-              </w:rPr>
-              <w:br/>
-              <w:t>(-1.05, 1.53)</w:t>
+                <w:sz w:val="22"/>
+                <w:szCs w:val="22"/>
+              </w:rPr>
+              <w:br/>
+              <w:t>(-1.22, 1.25)</w:t>
+            </w:r>
+          </w:p>
+        </w:tc>
+        <w:tc>
+          <w:tcPr>
+            <w:tcW w:w="1440" w:type="dxa"/>
+            <w:shd w:val="clear" w:color="auto" w:fill="FFFFFF"/>
+            <w:tcMar>
+              <w:top w:w="0" w:type="dxa"/>
+              <w:left w:w="0" w:type="dxa"/>
+              <w:bottom w:w="0" w:type="dxa"/>
+              <w:right w:w="0" w:type="dxa"/>
+            </w:tcMar>
+            <w:vAlign w:val="center"/>
+          </w:tcPr>
+          <w:p>
+            <w:pPr>
+              <w:spacing w:before="40" w:after="40"/>
+              <w:ind w:left="100" w:right="100"/>
+            </w:pPr>
+            <w:r>
+              <w:rPr>
+                <w:rFonts w:ascii="Times New Roman" w:eastAsia="Times New Roman" w:hAnsi="Times New Roman" w:cs="Times New Roman"/>
+                <w:color w:val="111111"/>
+                <w:sz w:val="22"/>
+                <w:szCs w:val="22"/>
+              </w:rPr>
+              <w:t xml:space="preserve">-0.02 </w:t>
+            </w:r>
+            <w:r>
+              <w:rPr>
+                <w:rFonts w:ascii="Times New Roman" w:eastAsia="Times New Roman" w:hAnsi="Times New Roman" w:cs="Times New Roman"/>
+                <w:color w:val="111111"/>
+                <w:sz w:val="22"/>
+                <w:szCs w:val="22"/>
+              </w:rPr>
+              <w:br/>
+              <w:t>(-1.09, 1.1)</w:t>
+            </w:r>
+          </w:p>
+        </w:tc>
+        <w:tc>
+          <w:tcPr>
+            <w:tcW w:w="1440" w:type="dxa"/>
+            <w:shd w:val="clear" w:color="auto" w:fill="FFFFFF"/>
+            <w:tcMar>
+              <w:top w:w="0" w:type="dxa"/>
+              <w:left w:w="0" w:type="dxa"/>
+              <w:bottom w:w="0" w:type="dxa"/>
+              <w:right w:w="0" w:type="dxa"/>
+            </w:tcMar>
+            <w:vAlign w:val="center"/>
+          </w:tcPr>
+          <w:p>
+            <w:pPr>
+              <w:spacing w:before="40" w:after="40"/>
+              <w:ind w:left="100" w:right="100"/>
+            </w:pPr>
+            <w:r>
+              <w:rPr>
+                <w:rFonts w:ascii="Times New Roman" w:eastAsia="Times New Roman" w:hAnsi="Times New Roman" w:cs="Times New Roman"/>
+                <w:color w:val="111111"/>
+                <w:sz w:val="22"/>
+                <w:szCs w:val="22"/>
+              </w:rPr>
+              <w:t xml:space="preserve">0.16 </w:t>
+            </w:r>
+            <w:r>
+              <w:rPr>
+                <w:rFonts w:ascii="Times New Roman" w:eastAsia="Times New Roman" w:hAnsi="Times New Roman" w:cs="Times New Roman"/>
+                <w:color w:val="111111"/>
+                <w:sz w:val="22"/>
+                <w:szCs w:val="22"/>
+              </w:rPr>
+              <w:br/>
+              <w:t>(-1.04, 1.51)</w:t>
             </w:r>
           </w:p>
         </w:tc>
@@ -5776,14 +5776,13 @@
             <w:pPr>
               <w:spacing w:before="40" w:after="40"/>
               <w:ind w:left="100" w:right="100"/>
-              <w:rPr>
-                <w:rFonts w:ascii="Times New Roman" w:hAnsi="Times New Roman" w:cs="Times New Roman"/>
-              </w:rPr>
-            </w:pPr>
-            <w:r>
-              <w:rPr>
-                <w:rFonts w:ascii="Times New Roman" w:eastAsia="Times New Roman" w:hAnsi="Times New Roman" w:cs="Times New Roman"/>
-                <w:color w:val="111111"/>
+            </w:pPr>
+            <w:r>
+              <w:rPr>
+                <w:rFonts w:ascii="Times New Roman" w:eastAsia="Times New Roman" w:hAnsi="Times New Roman" w:cs="Times New Roman"/>
+                <w:color w:val="111111"/>
+                <w:sz w:val="22"/>
+                <w:szCs w:val="22"/>
               </w:rPr>
               <w:t>Shreve oak-specific richness</w:t>
             </w:r>
@@ -5805,14 +5804,13 @@
             <w:pPr>
               <w:spacing w:before="40" w:after="40"/>
               <w:ind w:left="100" w:right="100"/>
-              <w:rPr>
-                <w:rFonts w:ascii="Times New Roman" w:hAnsi="Times New Roman" w:cs="Times New Roman"/>
-              </w:rPr>
-            </w:pPr>
-            <w:r>
-              <w:rPr>
-                <w:rFonts w:ascii="Times New Roman" w:eastAsia="Times New Roman" w:hAnsi="Times New Roman" w:cs="Times New Roman"/>
-                <w:color w:val="111111"/>
+            </w:pPr>
+            <w:r>
+              <w:rPr>
+                <w:rFonts w:ascii="Times New Roman" w:eastAsia="Times New Roman" w:hAnsi="Times New Roman" w:cs="Times New Roman"/>
+                <w:color w:val="111111"/>
+                <w:sz w:val="22"/>
+                <w:szCs w:val="22"/>
               </w:rPr>
               <w:t xml:space="preserve">0.59 </w:t>
             </w:r>
@@ -5820,83 +5818,87 @@
               <w:rPr>
                 <w:rFonts w:ascii="Times New Roman" w:eastAsia="Times New Roman" w:hAnsi="Times New Roman" w:cs="Times New Roman"/>
                 <w:color w:val="111111"/>
-              </w:rPr>
-              <w:br/>
-              <w:t>(-0.75, 1.93)</w:t>
-            </w:r>
-          </w:p>
-        </w:tc>
-        <w:tc>
-          <w:tcPr>
-            <w:tcW w:w="1440" w:type="dxa"/>
-            <w:shd w:val="clear" w:color="auto" w:fill="FFFFFF"/>
-            <w:tcMar>
-              <w:top w:w="0" w:type="dxa"/>
-              <w:left w:w="0" w:type="dxa"/>
-              <w:bottom w:w="0" w:type="dxa"/>
-              <w:right w:w="0" w:type="dxa"/>
-            </w:tcMar>
-            <w:vAlign w:val="center"/>
-          </w:tcPr>
-          <w:p>
-            <w:pPr>
-              <w:spacing w:before="40" w:after="40"/>
-              <w:ind w:left="100" w:right="100"/>
-              <w:rPr>
-                <w:rFonts w:ascii="Times New Roman" w:hAnsi="Times New Roman" w:cs="Times New Roman"/>
-              </w:rPr>
-            </w:pPr>
-            <w:r>
-              <w:rPr>
-                <w:rFonts w:ascii="Times New Roman" w:eastAsia="Times New Roman" w:hAnsi="Times New Roman" w:cs="Times New Roman"/>
-                <w:color w:val="111111"/>
-              </w:rPr>
-              <w:t xml:space="preserve">0.64 </w:t>
-            </w:r>
-            <w:r>
-              <w:rPr>
-                <w:rFonts w:ascii="Times New Roman" w:eastAsia="Times New Roman" w:hAnsi="Times New Roman" w:cs="Times New Roman"/>
-                <w:color w:val="111111"/>
-              </w:rPr>
-              <w:br/>
-              <w:t>(-0.61, 1.94)</w:t>
-            </w:r>
-          </w:p>
-        </w:tc>
-        <w:tc>
-          <w:tcPr>
-            <w:tcW w:w="1440" w:type="dxa"/>
-            <w:shd w:val="clear" w:color="auto" w:fill="FFFFFF"/>
-            <w:tcMar>
-              <w:top w:w="0" w:type="dxa"/>
-              <w:left w:w="0" w:type="dxa"/>
-              <w:bottom w:w="0" w:type="dxa"/>
-              <w:right w:w="0" w:type="dxa"/>
-            </w:tcMar>
-            <w:vAlign w:val="center"/>
-          </w:tcPr>
-          <w:p>
-            <w:pPr>
-              <w:spacing w:before="40" w:after="40"/>
-              <w:ind w:left="100" w:right="100"/>
-              <w:rPr>
-                <w:rFonts w:ascii="Times New Roman" w:hAnsi="Times New Roman" w:cs="Times New Roman"/>
-              </w:rPr>
-            </w:pPr>
-            <w:r>
-              <w:rPr>
-                <w:rFonts w:ascii="Times New Roman" w:eastAsia="Times New Roman" w:hAnsi="Times New Roman" w:cs="Times New Roman"/>
-                <w:color w:val="111111"/>
-              </w:rPr>
-              <w:t xml:space="preserve">0.7 </w:t>
-            </w:r>
-            <w:r>
-              <w:rPr>
-                <w:rFonts w:ascii="Times New Roman" w:eastAsia="Times New Roman" w:hAnsi="Times New Roman" w:cs="Times New Roman"/>
-                <w:color w:val="111111"/>
-              </w:rPr>
-              <w:br/>
-              <w:t>(-0.68, 2.07)</w:t>
+                <w:sz w:val="22"/>
+                <w:szCs w:val="22"/>
+              </w:rPr>
+              <w:br/>
+              <w:t>(-0.8, 1.92)</w:t>
+            </w:r>
+          </w:p>
+        </w:tc>
+        <w:tc>
+          <w:tcPr>
+            <w:tcW w:w="1440" w:type="dxa"/>
+            <w:shd w:val="clear" w:color="auto" w:fill="FFFFFF"/>
+            <w:tcMar>
+              <w:top w:w="0" w:type="dxa"/>
+              <w:left w:w="0" w:type="dxa"/>
+              <w:bottom w:w="0" w:type="dxa"/>
+              <w:right w:w="0" w:type="dxa"/>
+            </w:tcMar>
+            <w:vAlign w:val="center"/>
+          </w:tcPr>
+          <w:p>
+            <w:pPr>
+              <w:spacing w:before="40" w:after="40"/>
+              <w:ind w:left="100" w:right="100"/>
+            </w:pPr>
+            <w:r>
+              <w:rPr>
+                <w:rFonts w:ascii="Times New Roman" w:eastAsia="Times New Roman" w:hAnsi="Times New Roman" w:cs="Times New Roman"/>
+                <w:color w:val="111111"/>
+                <w:sz w:val="22"/>
+                <w:szCs w:val="22"/>
+              </w:rPr>
+              <w:t xml:space="preserve">0.63 </w:t>
+            </w:r>
+            <w:r>
+              <w:rPr>
+                <w:rFonts w:ascii="Times New Roman" w:eastAsia="Times New Roman" w:hAnsi="Times New Roman" w:cs="Times New Roman"/>
+                <w:color w:val="111111"/>
+                <w:sz w:val="22"/>
+                <w:szCs w:val="22"/>
+              </w:rPr>
+              <w:br/>
+              <w:t>(-0.67, 1.95)</w:t>
+            </w:r>
+          </w:p>
+        </w:tc>
+        <w:tc>
+          <w:tcPr>
+            <w:tcW w:w="1440" w:type="dxa"/>
+            <w:shd w:val="clear" w:color="auto" w:fill="FFFFFF"/>
+            <w:tcMar>
+              <w:top w:w="0" w:type="dxa"/>
+              <w:left w:w="0" w:type="dxa"/>
+              <w:bottom w:w="0" w:type="dxa"/>
+              <w:right w:w="0" w:type="dxa"/>
+            </w:tcMar>
+            <w:vAlign w:val="center"/>
+          </w:tcPr>
+          <w:p>
+            <w:pPr>
+              <w:spacing w:before="40" w:after="40"/>
+              <w:ind w:left="100" w:right="100"/>
+            </w:pPr>
+            <w:r>
+              <w:rPr>
+                <w:rFonts w:ascii="Times New Roman" w:eastAsia="Times New Roman" w:hAnsi="Times New Roman" w:cs="Times New Roman"/>
+                <w:color w:val="111111"/>
+                <w:sz w:val="22"/>
+                <w:szCs w:val="22"/>
+              </w:rPr>
+              <w:t xml:space="preserve">0.72 </w:t>
+            </w:r>
+            <w:r>
+              <w:rPr>
+                <w:rFonts w:ascii="Times New Roman" w:eastAsia="Times New Roman" w:hAnsi="Times New Roman" w:cs="Times New Roman"/>
+                <w:color w:val="111111"/>
+                <w:sz w:val="22"/>
+                <w:szCs w:val="22"/>
+              </w:rPr>
+              <w:br/>
+              <w:t>(-0.7, 2.03)</w:t>
             </w:r>
           </w:p>
         </w:tc>
@@ -5922,14 +5924,13 @@
             <w:pPr>
               <w:spacing w:before="40" w:after="40"/>
               <w:ind w:left="100" w:right="100"/>
-              <w:rPr>
-                <w:rFonts w:ascii="Times New Roman" w:hAnsi="Times New Roman" w:cs="Times New Roman"/>
-              </w:rPr>
-            </w:pPr>
-            <w:r>
-              <w:rPr>
-                <w:rFonts w:ascii="Times New Roman" w:eastAsia="Times New Roman" w:hAnsi="Times New Roman" w:cs="Times New Roman"/>
-                <w:color w:val="111111"/>
+            </w:pPr>
+            <w:r>
+              <w:rPr>
+                <w:rFonts w:ascii="Times New Roman" w:eastAsia="Times New Roman" w:hAnsi="Times New Roman" w:cs="Times New Roman"/>
+                <w:color w:val="111111"/>
+                <w:sz w:val="22"/>
+                <w:szCs w:val="22"/>
               </w:rPr>
               <w:t>Bay laurel-specific richness</w:t>
             </w:r>
@@ -5951,51 +5952,51 @@
             <w:pPr>
               <w:spacing w:before="40" w:after="40"/>
               <w:ind w:left="100" w:right="100"/>
-              <w:rPr>
-                <w:rFonts w:ascii="Times New Roman" w:hAnsi="Times New Roman" w:cs="Times New Roman"/>
-              </w:rPr>
-            </w:pPr>
-            <w:r>
-              <w:rPr>
-                <w:rFonts w:ascii="Times New Roman" w:eastAsia="Times New Roman" w:hAnsi="Times New Roman" w:cs="Times New Roman"/>
-                <w:color w:val="111111"/>
-              </w:rPr>
-              <w:t xml:space="preserve">1.17 </w:t>
-            </w:r>
-            <w:r>
-              <w:rPr>
-                <w:rFonts w:ascii="Times New Roman" w:eastAsia="Times New Roman" w:hAnsi="Times New Roman" w:cs="Times New Roman"/>
-                <w:color w:val="111111"/>
-              </w:rPr>
-              <w:br/>
-              <w:t>(-0.03, 2.42)</w:t>
-            </w:r>
-          </w:p>
-        </w:tc>
-        <w:tc>
-          <w:tcPr>
-            <w:tcW w:w="1440" w:type="dxa"/>
-            <w:shd w:val="clear" w:color="auto" w:fill="FFFFFF"/>
-            <w:tcMar>
-              <w:top w:w="0" w:type="dxa"/>
-              <w:left w:w="0" w:type="dxa"/>
-              <w:bottom w:w="0" w:type="dxa"/>
-              <w:right w:w="0" w:type="dxa"/>
-            </w:tcMar>
-            <w:vAlign w:val="center"/>
-          </w:tcPr>
-          <w:p>
-            <w:pPr>
-              <w:spacing w:before="40" w:after="40"/>
-              <w:ind w:left="100" w:right="100"/>
-              <w:rPr>
-                <w:rFonts w:ascii="Times New Roman" w:hAnsi="Times New Roman" w:cs="Times New Roman"/>
-              </w:rPr>
-            </w:pPr>
-            <w:r>
-              <w:rPr>
-                <w:rFonts w:ascii="Times New Roman" w:eastAsia="Times New Roman" w:hAnsi="Times New Roman" w:cs="Times New Roman"/>
-                <w:color w:val="111111"/>
+            </w:pPr>
+            <w:r>
+              <w:rPr>
+                <w:rFonts w:ascii="Times New Roman" w:eastAsia="Times New Roman" w:hAnsi="Times New Roman" w:cs="Times New Roman"/>
+                <w:color w:val="111111"/>
+                <w:sz w:val="22"/>
+                <w:szCs w:val="22"/>
+              </w:rPr>
+              <w:t xml:space="preserve">1.16 </w:t>
+            </w:r>
+            <w:r>
+              <w:rPr>
+                <w:rFonts w:ascii="Times New Roman" w:eastAsia="Times New Roman" w:hAnsi="Times New Roman" w:cs="Times New Roman"/>
+                <w:color w:val="111111"/>
+                <w:sz w:val="22"/>
+                <w:szCs w:val="22"/>
+              </w:rPr>
+              <w:br/>
+              <w:t>(-0.02, 2.42)</w:t>
+            </w:r>
+          </w:p>
+        </w:tc>
+        <w:tc>
+          <w:tcPr>
+            <w:tcW w:w="1440" w:type="dxa"/>
+            <w:shd w:val="clear" w:color="auto" w:fill="FFFFFF"/>
+            <w:tcMar>
+              <w:top w:w="0" w:type="dxa"/>
+              <w:left w:w="0" w:type="dxa"/>
+              <w:bottom w:w="0" w:type="dxa"/>
+              <w:right w:w="0" w:type="dxa"/>
+            </w:tcMar>
+            <w:vAlign w:val="center"/>
+          </w:tcPr>
+          <w:p>
+            <w:pPr>
+              <w:spacing w:before="40" w:after="40"/>
+              <w:ind w:left="100" w:right="100"/>
+            </w:pPr>
+            <w:r>
+              <w:rPr>
+                <w:rFonts w:ascii="Times New Roman" w:eastAsia="Times New Roman" w:hAnsi="Times New Roman" w:cs="Times New Roman"/>
+                <w:color w:val="111111"/>
+                <w:sz w:val="22"/>
+                <w:szCs w:val="22"/>
               </w:rPr>
               <w:t xml:space="preserve">1.2 </w:t>
             </w:r>
@@ -6003,46 +6004,49 @@
               <w:rPr>
                 <w:rFonts w:ascii="Times New Roman" w:eastAsia="Times New Roman" w:hAnsi="Times New Roman" w:cs="Times New Roman"/>
                 <w:color w:val="111111"/>
-              </w:rPr>
-              <w:br/>
-              <w:t>(0.2, 2.37)</w:t>
-            </w:r>
-          </w:p>
-        </w:tc>
-        <w:tc>
-          <w:tcPr>
-            <w:tcW w:w="1440" w:type="dxa"/>
-            <w:shd w:val="clear" w:color="auto" w:fill="FFFFFF"/>
-            <w:tcMar>
-              <w:top w:w="0" w:type="dxa"/>
-              <w:left w:w="0" w:type="dxa"/>
-              <w:bottom w:w="0" w:type="dxa"/>
-              <w:right w:w="0" w:type="dxa"/>
-            </w:tcMar>
-            <w:vAlign w:val="center"/>
-          </w:tcPr>
-          <w:p>
-            <w:pPr>
-              <w:spacing w:before="40" w:after="40"/>
-              <w:ind w:left="100" w:right="100"/>
-              <w:rPr>
-                <w:rFonts w:ascii="Times New Roman" w:hAnsi="Times New Roman" w:cs="Times New Roman"/>
-              </w:rPr>
-            </w:pPr>
-            <w:r>
-              <w:rPr>
-                <w:rFonts w:ascii="Times New Roman" w:eastAsia="Times New Roman" w:hAnsi="Times New Roman" w:cs="Times New Roman"/>
-                <w:color w:val="111111"/>
-              </w:rPr>
-              <w:t xml:space="preserve">1.25 </w:t>
-            </w:r>
-            <w:r>
-              <w:rPr>
-                <w:rFonts w:ascii="Times New Roman" w:eastAsia="Times New Roman" w:hAnsi="Times New Roman" w:cs="Times New Roman"/>
-                <w:color w:val="111111"/>
-              </w:rPr>
-              <w:br/>
-              <w:t>(0.03, 2.47)</w:t>
+                <w:sz w:val="22"/>
+                <w:szCs w:val="22"/>
+              </w:rPr>
+              <w:br/>
+              <w:t>(0.14, 2.34)</w:t>
+            </w:r>
+          </w:p>
+        </w:tc>
+        <w:tc>
+          <w:tcPr>
+            <w:tcW w:w="1440" w:type="dxa"/>
+            <w:shd w:val="clear" w:color="auto" w:fill="FFFFFF"/>
+            <w:tcMar>
+              <w:top w:w="0" w:type="dxa"/>
+              <w:left w:w="0" w:type="dxa"/>
+              <w:bottom w:w="0" w:type="dxa"/>
+              <w:right w:w="0" w:type="dxa"/>
+            </w:tcMar>
+            <w:vAlign w:val="center"/>
+          </w:tcPr>
+          <w:p>
+            <w:pPr>
+              <w:spacing w:before="40" w:after="40"/>
+              <w:ind w:left="100" w:right="100"/>
+            </w:pPr>
+            <w:r>
+              <w:rPr>
+                <w:rFonts w:ascii="Times New Roman" w:eastAsia="Times New Roman" w:hAnsi="Times New Roman" w:cs="Times New Roman"/>
+                <w:color w:val="111111"/>
+                <w:sz w:val="22"/>
+                <w:szCs w:val="22"/>
+              </w:rPr>
+              <w:t xml:space="preserve">1.26 </w:t>
+            </w:r>
+            <w:r>
+              <w:rPr>
+                <w:rFonts w:ascii="Times New Roman" w:eastAsia="Times New Roman" w:hAnsi="Times New Roman" w:cs="Times New Roman"/>
+                <w:color w:val="111111"/>
+                <w:sz w:val="22"/>
+                <w:szCs w:val="22"/>
+              </w:rPr>
+              <w:br/>
+              <w:t>(0.11, 2.56)</w:t>
             </w:r>
           </w:p>
         </w:tc>
@@ -6068,16 +6072,14 @@
             <w:pPr>
               <w:spacing w:before="40" w:after="40"/>
               <w:ind w:left="100" w:right="100"/>
-              <w:rPr>
-                <w:rFonts w:ascii="Times New Roman" w:hAnsi="Times New Roman" w:cs="Times New Roman"/>
-              </w:rPr>
-            </w:pPr>
-            <w:r>
-              <w:rPr>
-                <w:rFonts w:ascii="Times New Roman" w:eastAsia="Times New Roman" w:hAnsi="Times New Roman" w:cs="Times New Roman"/>
-                <w:color w:val="111111"/>
-              </w:rPr>
-              <w:lastRenderedPageBreak/>
+            </w:pPr>
+            <w:r>
+              <w:rPr>
+                <w:rFonts w:ascii="Times New Roman" w:eastAsia="Times New Roman" w:hAnsi="Times New Roman" w:cs="Times New Roman"/>
+                <w:color w:val="111111"/>
+                <w:sz w:val="22"/>
+                <w:szCs w:val="22"/>
+              </w:rPr>
               <w:t>Bay laurel basal area</w:t>
             </w:r>
           </w:p>
@@ -6098,14 +6100,13 @@
             <w:pPr>
               <w:spacing w:before="40" w:after="40"/>
               <w:ind w:left="100" w:right="100"/>
-              <w:rPr>
-                <w:rFonts w:ascii="Times New Roman" w:hAnsi="Times New Roman" w:cs="Times New Roman"/>
-              </w:rPr>
-            </w:pPr>
-            <w:r>
-              <w:rPr>
-                <w:rFonts w:ascii="Times New Roman" w:eastAsia="Times New Roman" w:hAnsi="Times New Roman" w:cs="Times New Roman"/>
-                <w:color w:val="111111"/>
+            </w:pPr>
+            <w:r>
+              <w:rPr>
+                <w:rFonts w:ascii="Times New Roman" w:eastAsia="Times New Roman" w:hAnsi="Times New Roman" w:cs="Times New Roman"/>
+                <w:color w:val="111111"/>
+                <w:sz w:val="22"/>
+                <w:szCs w:val="22"/>
               </w:rPr>
               <w:t>–</w:t>
             </w:r>
@@ -6127,14 +6128,13 @@
             <w:pPr>
               <w:spacing w:before="40" w:after="40"/>
               <w:ind w:left="100" w:right="100"/>
-              <w:rPr>
-                <w:rFonts w:ascii="Times New Roman" w:hAnsi="Times New Roman" w:cs="Times New Roman"/>
-              </w:rPr>
-            </w:pPr>
-            <w:r>
-              <w:rPr>
-                <w:rFonts w:ascii="Times New Roman" w:eastAsia="Times New Roman" w:hAnsi="Times New Roman" w:cs="Times New Roman"/>
-                <w:color w:val="111111"/>
+            </w:pPr>
+            <w:r>
+              <w:rPr>
+                <w:rFonts w:ascii="Times New Roman" w:eastAsia="Times New Roman" w:hAnsi="Times New Roman" w:cs="Times New Roman"/>
+                <w:color w:val="111111"/>
+                <w:sz w:val="22"/>
+                <w:szCs w:val="22"/>
               </w:rPr>
               <w:t xml:space="preserve">1.72 </w:t>
             </w:r>
@@ -6142,36 +6142,37 @@
               <w:rPr>
                 <w:rFonts w:ascii="Times New Roman" w:eastAsia="Times New Roman" w:hAnsi="Times New Roman" w:cs="Times New Roman"/>
                 <w:color w:val="111111"/>
-              </w:rPr>
-              <w:br/>
-              <w:t>(1.13, 2.34)</w:t>
-            </w:r>
-          </w:p>
-        </w:tc>
-        <w:tc>
-          <w:tcPr>
-            <w:tcW w:w="1440" w:type="dxa"/>
-            <w:shd w:val="clear" w:color="auto" w:fill="FFFFFF"/>
-            <w:tcMar>
-              <w:top w:w="0" w:type="dxa"/>
-              <w:left w:w="0" w:type="dxa"/>
-              <w:bottom w:w="0" w:type="dxa"/>
-              <w:right w:w="0" w:type="dxa"/>
-            </w:tcMar>
-            <w:vAlign w:val="center"/>
-          </w:tcPr>
-          <w:p>
-            <w:pPr>
-              <w:spacing w:before="40" w:after="40"/>
-              <w:ind w:left="100" w:right="100"/>
-              <w:rPr>
-                <w:rFonts w:ascii="Times New Roman" w:hAnsi="Times New Roman" w:cs="Times New Roman"/>
-              </w:rPr>
-            </w:pPr>
-            <w:r>
-              <w:rPr>
-                <w:rFonts w:ascii="Times New Roman" w:eastAsia="Times New Roman" w:hAnsi="Times New Roman" w:cs="Times New Roman"/>
-                <w:color w:val="111111"/>
+                <w:sz w:val="22"/>
+                <w:szCs w:val="22"/>
+              </w:rPr>
+              <w:br/>
+              <w:t>(1.14, 2.34)</w:t>
+            </w:r>
+          </w:p>
+        </w:tc>
+        <w:tc>
+          <w:tcPr>
+            <w:tcW w:w="1440" w:type="dxa"/>
+            <w:shd w:val="clear" w:color="auto" w:fill="FFFFFF"/>
+            <w:tcMar>
+              <w:top w:w="0" w:type="dxa"/>
+              <w:left w:w="0" w:type="dxa"/>
+              <w:bottom w:w="0" w:type="dxa"/>
+              <w:right w:w="0" w:type="dxa"/>
+            </w:tcMar>
+            <w:vAlign w:val="center"/>
+          </w:tcPr>
+          <w:p>
+            <w:pPr>
+              <w:spacing w:before="40" w:after="40"/>
+              <w:ind w:left="100" w:right="100"/>
+            </w:pPr>
+            <w:r>
+              <w:rPr>
+                <w:rFonts w:ascii="Times New Roman" w:eastAsia="Times New Roman" w:hAnsi="Times New Roman" w:cs="Times New Roman"/>
+                <w:color w:val="111111"/>
+                <w:sz w:val="22"/>
+                <w:szCs w:val="22"/>
               </w:rPr>
               <w:t>–</w:t>
             </w:r>
@@ -6199,14 +6200,13 @@
             <w:pPr>
               <w:spacing w:before="40" w:after="40"/>
               <w:ind w:left="100" w:right="100"/>
-              <w:rPr>
-                <w:rFonts w:ascii="Times New Roman" w:hAnsi="Times New Roman" w:cs="Times New Roman"/>
-              </w:rPr>
-            </w:pPr>
-            <w:r>
-              <w:rPr>
-                <w:rFonts w:ascii="Times New Roman" w:eastAsia="Times New Roman" w:hAnsi="Times New Roman" w:cs="Times New Roman"/>
-                <w:color w:val="111111"/>
+            </w:pPr>
+            <w:r>
+              <w:rPr>
+                <w:rFonts w:ascii="Times New Roman" w:eastAsia="Times New Roman" w:hAnsi="Times New Roman" w:cs="Times New Roman"/>
+                <w:color w:val="111111"/>
+                <w:sz w:val="22"/>
+                <w:szCs w:val="22"/>
               </w:rPr>
               <w:t>Tanoak basal area</w:t>
             </w:r>
@@ -6228,14 +6228,13 @@
             <w:pPr>
               <w:spacing w:before="40" w:after="40"/>
               <w:ind w:left="100" w:right="100"/>
-              <w:rPr>
-                <w:rFonts w:ascii="Times New Roman" w:hAnsi="Times New Roman" w:cs="Times New Roman"/>
-              </w:rPr>
-            </w:pPr>
-            <w:r>
-              <w:rPr>
-                <w:rFonts w:ascii="Times New Roman" w:eastAsia="Times New Roman" w:hAnsi="Times New Roman" w:cs="Times New Roman"/>
-                <w:color w:val="111111"/>
+            </w:pPr>
+            <w:r>
+              <w:rPr>
+                <w:rFonts w:ascii="Times New Roman" w:eastAsia="Times New Roman" w:hAnsi="Times New Roman" w:cs="Times New Roman"/>
+                <w:color w:val="111111"/>
+                <w:sz w:val="22"/>
+                <w:szCs w:val="22"/>
               </w:rPr>
               <w:t>–</w:t>
             </w:r>
@@ -6257,51 +6256,51 @@
             <w:pPr>
               <w:spacing w:before="40" w:after="40"/>
               <w:ind w:left="100" w:right="100"/>
-              <w:rPr>
-                <w:rFonts w:ascii="Times New Roman" w:hAnsi="Times New Roman" w:cs="Times New Roman"/>
-              </w:rPr>
-            </w:pPr>
-            <w:r>
-              <w:rPr>
-                <w:rFonts w:ascii="Times New Roman" w:eastAsia="Times New Roman" w:hAnsi="Times New Roman" w:cs="Times New Roman"/>
-                <w:color w:val="111111"/>
-              </w:rPr>
-              <w:t xml:space="preserve">-0.12 </w:t>
-            </w:r>
-            <w:r>
-              <w:rPr>
-                <w:rFonts w:ascii="Times New Roman" w:eastAsia="Times New Roman" w:hAnsi="Times New Roman" w:cs="Times New Roman"/>
-                <w:color w:val="111111"/>
-              </w:rPr>
-              <w:br/>
-              <w:t>(-0.72, 0.45)</w:t>
-            </w:r>
-          </w:p>
-        </w:tc>
-        <w:tc>
-          <w:tcPr>
-            <w:tcW w:w="1440" w:type="dxa"/>
-            <w:shd w:val="clear" w:color="auto" w:fill="FFFFFF"/>
-            <w:tcMar>
-              <w:top w:w="0" w:type="dxa"/>
-              <w:left w:w="0" w:type="dxa"/>
-              <w:bottom w:w="0" w:type="dxa"/>
-              <w:right w:w="0" w:type="dxa"/>
-            </w:tcMar>
-            <w:vAlign w:val="center"/>
-          </w:tcPr>
-          <w:p>
-            <w:pPr>
-              <w:spacing w:before="40" w:after="40"/>
-              <w:ind w:left="100" w:right="100"/>
-              <w:rPr>
-                <w:rFonts w:ascii="Times New Roman" w:hAnsi="Times New Roman" w:cs="Times New Roman"/>
-              </w:rPr>
-            </w:pPr>
-            <w:r>
-              <w:rPr>
-                <w:rFonts w:ascii="Times New Roman" w:eastAsia="Times New Roman" w:hAnsi="Times New Roman" w:cs="Times New Roman"/>
-                <w:color w:val="111111"/>
+            </w:pPr>
+            <w:r>
+              <w:rPr>
+                <w:rFonts w:ascii="Times New Roman" w:eastAsia="Times New Roman" w:hAnsi="Times New Roman" w:cs="Times New Roman"/>
+                <w:color w:val="111111"/>
+                <w:sz w:val="22"/>
+                <w:szCs w:val="22"/>
+              </w:rPr>
+              <w:t xml:space="preserve">-0.15 </w:t>
+            </w:r>
+            <w:r>
+              <w:rPr>
+                <w:rFonts w:ascii="Times New Roman" w:eastAsia="Times New Roman" w:hAnsi="Times New Roman" w:cs="Times New Roman"/>
+                <w:color w:val="111111"/>
+                <w:sz w:val="22"/>
+                <w:szCs w:val="22"/>
+              </w:rPr>
+              <w:br/>
+              <w:t>(-0.72, 0.47)</w:t>
+            </w:r>
+          </w:p>
+        </w:tc>
+        <w:tc>
+          <w:tcPr>
+            <w:tcW w:w="1440" w:type="dxa"/>
+            <w:shd w:val="clear" w:color="auto" w:fill="FFFFFF"/>
+            <w:tcMar>
+              <w:top w:w="0" w:type="dxa"/>
+              <w:left w:w="0" w:type="dxa"/>
+              <w:bottom w:w="0" w:type="dxa"/>
+              <w:right w:w="0" w:type="dxa"/>
+            </w:tcMar>
+            <w:vAlign w:val="center"/>
+          </w:tcPr>
+          <w:p>
+            <w:pPr>
+              <w:spacing w:before="40" w:after="40"/>
+              <w:ind w:left="100" w:right="100"/>
+            </w:pPr>
+            <w:r>
+              <w:rPr>
+                <w:rFonts w:ascii="Times New Roman" w:eastAsia="Times New Roman" w:hAnsi="Times New Roman" w:cs="Times New Roman"/>
+                <w:color w:val="111111"/>
+                <w:sz w:val="22"/>
+                <w:szCs w:val="22"/>
               </w:rPr>
               <w:t>–</w:t>
             </w:r>
@@ -6329,14 +6328,13 @@
             <w:pPr>
               <w:spacing w:before="40" w:after="40"/>
               <w:ind w:left="100" w:right="100"/>
-              <w:rPr>
-                <w:rFonts w:ascii="Times New Roman" w:hAnsi="Times New Roman" w:cs="Times New Roman"/>
-              </w:rPr>
-            </w:pPr>
-            <w:r>
-              <w:rPr>
-                <w:rFonts w:ascii="Times New Roman" w:eastAsia="Times New Roman" w:hAnsi="Times New Roman" w:cs="Times New Roman"/>
-                <w:color w:val="111111"/>
+            </w:pPr>
+            <w:r>
+              <w:rPr>
+                <w:rFonts w:ascii="Times New Roman" w:eastAsia="Times New Roman" w:hAnsi="Times New Roman" w:cs="Times New Roman"/>
+                <w:color w:val="111111"/>
+                <w:sz w:val="22"/>
+                <w:szCs w:val="22"/>
               </w:rPr>
               <w:t>Community competency</w:t>
             </w:r>
@@ -6358,14 +6356,13 @@
             <w:pPr>
               <w:spacing w:before="40" w:after="40"/>
               <w:ind w:left="100" w:right="100"/>
-              <w:rPr>
-                <w:rFonts w:ascii="Times New Roman" w:hAnsi="Times New Roman" w:cs="Times New Roman"/>
-              </w:rPr>
-            </w:pPr>
-            <w:r>
-              <w:rPr>
-                <w:rFonts w:ascii="Times New Roman" w:eastAsia="Times New Roman" w:hAnsi="Times New Roman" w:cs="Times New Roman"/>
-                <w:color w:val="111111"/>
+            </w:pPr>
+            <w:r>
+              <w:rPr>
+                <w:rFonts w:ascii="Times New Roman" w:eastAsia="Times New Roman" w:hAnsi="Times New Roman" w:cs="Times New Roman"/>
+                <w:color w:val="111111"/>
+                <w:sz w:val="22"/>
+                <w:szCs w:val="22"/>
               </w:rPr>
               <w:t>–</w:t>
             </w:r>
@@ -6387,14 +6384,13 @@
             <w:pPr>
               <w:spacing w:before="40" w:after="40"/>
               <w:ind w:left="100" w:right="100"/>
-              <w:rPr>
-                <w:rFonts w:ascii="Times New Roman" w:hAnsi="Times New Roman" w:cs="Times New Roman"/>
-              </w:rPr>
-            </w:pPr>
-            <w:r>
-              <w:rPr>
-                <w:rFonts w:ascii="Times New Roman" w:eastAsia="Times New Roman" w:hAnsi="Times New Roman" w:cs="Times New Roman"/>
-                <w:color w:val="111111"/>
+            </w:pPr>
+            <w:r>
+              <w:rPr>
+                <w:rFonts w:ascii="Times New Roman" w:eastAsia="Times New Roman" w:hAnsi="Times New Roman" w:cs="Times New Roman"/>
+                <w:color w:val="111111"/>
+                <w:sz w:val="22"/>
+                <w:szCs w:val="22"/>
               </w:rPr>
               <w:t>–</w:t>
             </w:r>
@@ -6416,24 +6412,25 @@
             <w:pPr>
               <w:spacing w:before="40" w:after="40"/>
               <w:ind w:left="100" w:right="100"/>
-              <w:rPr>
-                <w:rFonts w:ascii="Times New Roman" w:hAnsi="Times New Roman" w:cs="Times New Roman"/>
-              </w:rPr>
-            </w:pPr>
-            <w:r>
-              <w:rPr>
-                <w:rFonts w:ascii="Times New Roman" w:eastAsia="Times New Roman" w:hAnsi="Times New Roman" w:cs="Times New Roman"/>
-                <w:color w:val="111111"/>
-              </w:rPr>
-              <w:t xml:space="preserve">0.68 </w:t>
-            </w:r>
-            <w:r>
-              <w:rPr>
-                <w:rFonts w:ascii="Times New Roman" w:eastAsia="Times New Roman" w:hAnsi="Times New Roman" w:cs="Times New Roman"/>
-                <w:color w:val="111111"/>
-              </w:rPr>
-              <w:br/>
-              <w:t>(0.13, 1.28)</w:t>
+            </w:pPr>
+            <w:r>
+              <w:rPr>
+                <w:rFonts w:ascii="Times New Roman" w:eastAsia="Times New Roman" w:hAnsi="Times New Roman" w:cs="Times New Roman"/>
+                <w:color w:val="111111"/>
+                <w:sz w:val="22"/>
+                <w:szCs w:val="22"/>
+              </w:rPr>
+              <w:t xml:space="preserve">0.67 </w:t>
+            </w:r>
+            <w:r>
+              <w:rPr>
+                <w:rFonts w:ascii="Times New Roman" w:eastAsia="Times New Roman" w:hAnsi="Times New Roman" w:cs="Times New Roman"/>
+                <w:color w:val="111111"/>
+                <w:sz w:val="22"/>
+                <w:szCs w:val="22"/>
+              </w:rPr>
+              <w:br/>
+              <w:t>(0.11, 1.21)</w:t>
             </w:r>
           </w:p>
         </w:tc>
@@ -6459,15 +6456,15 @@
             <w:pPr>
               <w:spacing w:before="40" w:after="40"/>
               <w:ind w:left="100" w:right="100"/>
-              <w:rPr>
-                <w:rFonts w:ascii="Times New Roman" w:hAnsi="Times New Roman" w:cs="Times New Roman"/>
-              </w:rPr>
-            </w:pPr>
-            <w:r>
-              <w:rPr>
-                <w:rFonts w:ascii="Times New Roman" w:eastAsia="Times New Roman" w:hAnsi="Times New Roman" w:cs="Times New Roman"/>
-                <w:color w:val="111111"/>
-              </w:rPr>
+            </w:pPr>
+            <w:r>
+              <w:rPr>
+                <w:rFonts w:ascii="Times New Roman" w:eastAsia="Times New Roman" w:hAnsi="Times New Roman" w:cs="Times New Roman"/>
+                <w:color w:val="111111"/>
+                <w:sz w:val="22"/>
+                <w:szCs w:val="22"/>
+              </w:rPr>
+              <w:lastRenderedPageBreak/>
               <w:t>Species SD</w:t>
             </w:r>
           </w:p>
@@ -6488,98 +6485,101 @@
             <w:pPr>
               <w:spacing w:before="40" w:after="40"/>
               <w:ind w:left="100" w:right="100"/>
-              <w:rPr>
-                <w:rFonts w:ascii="Times New Roman" w:hAnsi="Times New Roman" w:cs="Times New Roman"/>
-              </w:rPr>
-            </w:pPr>
-            <w:r>
-              <w:rPr>
-                <w:rFonts w:ascii="Times New Roman" w:eastAsia="Times New Roman" w:hAnsi="Times New Roman" w:cs="Times New Roman"/>
-                <w:color w:val="111111"/>
-              </w:rPr>
-              <w:t xml:space="preserve">2.18 </w:t>
-            </w:r>
-            <w:r>
-              <w:rPr>
-                <w:rFonts w:ascii="Times New Roman" w:eastAsia="Times New Roman" w:hAnsi="Times New Roman" w:cs="Times New Roman"/>
-                <w:color w:val="111111"/>
-              </w:rPr>
-              <w:br/>
-              <w:t>(1.2, 3.38)</w:t>
-            </w:r>
-          </w:p>
-        </w:tc>
-        <w:tc>
-          <w:tcPr>
-            <w:tcW w:w="1440" w:type="dxa"/>
-            <w:shd w:val="clear" w:color="auto" w:fill="FFFFFF"/>
-            <w:tcMar>
-              <w:top w:w="0" w:type="dxa"/>
-              <w:left w:w="0" w:type="dxa"/>
-              <w:bottom w:w="0" w:type="dxa"/>
-              <w:right w:w="0" w:type="dxa"/>
-            </w:tcMar>
-            <w:vAlign w:val="center"/>
-          </w:tcPr>
-          <w:p>
-            <w:pPr>
-              <w:spacing w:before="40" w:after="40"/>
-              <w:ind w:left="100" w:right="100"/>
-              <w:rPr>
-                <w:rFonts w:ascii="Times New Roman" w:hAnsi="Times New Roman" w:cs="Times New Roman"/>
-              </w:rPr>
-            </w:pPr>
-            <w:r>
-              <w:rPr>
-                <w:rFonts w:ascii="Times New Roman" w:eastAsia="Times New Roman" w:hAnsi="Times New Roman" w:cs="Times New Roman"/>
-                <w:color w:val="111111"/>
-              </w:rPr>
-              <w:t xml:space="preserve">2.23 </w:t>
-            </w:r>
-            <w:r>
-              <w:rPr>
-                <w:rFonts w:ascii="Times New Roman" w:eastAsia="Times New Roman" w:hAnsi="Times New Roman" w:cs="Times New Roman"/>
-                <w:color w:val="111111"/>
-              </w:rPr>
-              <w:br/>
-              <w:t>(1.28, 3.48)</w:t>
-            </w:r>
-          </w:p>
-        </w:tc>
-        <w:tc>
-          <w:tcPr>
-            <w:tcW w:w="1440" w:type="dxa"/>
-            <w:shd w:val="clear" w:color="auto" w:fill="FFFFFF"/>
-            <w:tcMar>
-              <w:top w:w="0" w:type="dxa"/>
-              <w:left w:w="0" w:type="dxa"/>
-              <w:bottom w:w="0" w:type="dxa"/>
-              <w:right w:w="0" w:type="dxa"/>
-            </w:tcMar>
-            <w:vAlign w:val="center"/>
-          </w:tcPr>
-          <w:p>
-            <w:pPr>
-              <w:spacing w:before="40" w:after="40"/>
-              <w:ind w:left="100" w:right="100"/>
-              <w:rPr>
-                <w:rFonts w:ascii="Times New Roman" w:hAnsi="Times New Roman" w:cs="Times New Roman"/>
-              </w:rPr>
-            </w:pPr>
-            <w:r>
-              <w:rPr>
-                <w:rFonts w:ascii="Times New Roman" w:eastAsia="Times New Roman" w:hAnsi="Times New Roman" w:cs="Times New Roman"/>
-                <w:color w:val="111111"/>
-              </w:rPr>
-              <w:t xml:space="preserve">2.15 </w:t>
-            </w:r>
-            <w:r>
-              <w:rPr>
-                <w:rFonts w:ascii="Times New Roman" w:eastAsia="Times New Roman" w:hAnsi="Times New Roman" w:cs="Times New Roman"/>
-                <w:color w:val="111111"/>
-              </w:rPr>
-              <w:br/>
-              <w:t>(1.22, 3.35)</w:t>
+            </w:pPr>
+            <w:r>
+              <w:rPr>
+                <w:rFonts w:ascii="Times New Roman" w:eastAsia="Times New Roman" w:hAnsi="Times New Roman" w:cs="Times New Roman"/>
+                <w:color w:val="111111"/>
+                <w:sz w:val="22"/>
+                <w:szCs w:val="22"/>
+              </w:rPr>
+              <w:t xml:space="preserve">2.17 </w:t>
+            </w:r>
+            <w:r>
+              <w:rPr>
+                <w:rFonts w:ascii="Times New Roman" w:eastAsia="Times New Roman" w:hAnsi="Times New Roman" w:cs="Times New Roman"/>
+                <w:color w:val="111111"/>
+                <w:sz w:val="22"/>
+                <w:szCs w:val="22"/>
+              </w:rPr>
+              <w:br/>
+              <w:t>(1.24, 3.45)</w:t>
+            </w:r>
+          </w:p>
+        </w:tc>
+        <w:tc>
+          <w:tcPr>
+            <w:tcW w:w="1440" w:type="dxa"/>
+            <w:shd w:val="clear" w:color="auto" w:fill="FFFFFF"/>
+            <w:tcMar>
+              <w:top w:w="0" w:type="dxa"/>
+              <w:left w:w="0" w:type="dxa"/>
+              <w:bottom w:w="0" w:type="dxa"/>
+              <w:right w:w="0" w:type="dxa"/>
+            </w:tcMar>
+            <w:vAlign w:val="center"/>
+          </w:tcPr>
+          <w:p>
+            <w:pPr>
+              <w:spacing w:before="40" w:after="40"/>
+              <w:ind w:left="100" w:right="100"/>
+            </w:pPr>
+            <w:r>
+              <w:rPr>
+                <w:rFonts w:ascii="Times New Roman" w:eastAsia="Times New Roman" w:hAnsi="Times New Roman" w:cs="Times New Roman"/>
+                <w:color w:val="111111"/>
+                <w:sz w:val="22"/>
+                <w:szCs w:val="22"/>
+              </w:rPr>
+              <w:t xml:space="preserve">2.21 </w:t>
+            </w:r>
+            <w:r>
+              <w:rPr>
+                <w:rFonts w:ascii="Times New Roman" w:eastAsia="Times New Roman" w:hAnsi="Times New Roman" w:cs="Times New Roman"/>
+                <w:color w:val="111111"/>
+                <w:sz w:val="22"/>
+                <w:szCs w:val="22"/>
+              </w:rPr>
+              <w:br/>
+              <w:t>(1.22, 3.43)</w:t>
+            </w:r>
+          </w:p>
+        </w:tc>
+        <w:tc>
+          <w:tcPr>
+            <w:tcW w:w="1440" w:type="dxa"/>
+            <w:shd w:val="clear" w:color="auto" w:fill="FFFFFF"/>
+            <w:tcMar>
+              <w:top w:w="0" w:type="dxa"/>
+              <w:left w:w="0" w:type="dxa"/>
+              <w:bottom w:w="0" w:type="dxa"/>
+              <w:right w:w="0" w:type="dxa"/>
+            </w:tcMar>
+            <w:vAlign w:val="center"/>
+          </w:tcPr>
+          <w:p>
+            <w:pPr>
+              <w:spacing w:before="40" w:after="40"/>
+              <w:ind w:left="100" w:right="100"/>
+            </w:pPr>
+            <w:r>
+              <w:rPr>
+                <w:rFonts w:ascii="Times New Roman" w:eastAsia="Times New Roman" w:hAnsi="Times New Roman" w:cs="Times New Roman"/>
+                <w:color w:val="111111"/>
+                <w:sz w:val="22"/>
+                <w:szCs w:val="22"/>
+              </w:rPr>
+              <w:t xml:space="preserve">2.16 </w:t>
+            </w:r>
+            <w:r>
+              <w:rPr>
+                <w:rFonts w:ascii="Times New Roman" w:eastAsia="Times New Roman" w:hAnsi="Times New Roman" w:cs="Times New Roman"/>
+                <w:color w:val="111111"/>
+                <w:sz w:val="22"/>
+                <w:szCs w:val="22"/>
+              </w:rPr>
+              <w:br/>
+              <w:t>(1.19, 3.38)</w:t>
             </w:r>
           </w:p>
         </w:tc>
@@ -6605,14 +6605,13 @@
             <w:pPr>
               <w:spacing w:before="40" w:after="40"/>
               <w:ind w:left="100" w:right="100"/>
-              <w:rPr>
-                <w:rFonts w:ascii="Times New Roman" w:hAnsi="Times New Roman" w:cs="Times New Roman"/>
-              </w:rPr>
-            </w:pPr>
-            <w:r>
-              <w:rPr>
-                <w:rFonts w:ascii="Times New Roman" w:eastAsia="Times New Roman" w:hAnsi="Times New Roman" w:cs="Times New Roman"/>
-                <w:color w:val="111111"/>
+            </w:pPr>
+            <w:r>
+              <w:rPr>
+                <w:rFonts w:ascii="Times New Roman" w:eastAsia="Times New Roman" w:hAnsi="Times New Roman" w:cs="Times New Roman"/>
+                <w:color w:val="111111"/>
+                <w:sz w:val="22"/>
+                <w:szCs w:val="22"/>
               </w:rPr>
               <w:t>Richness slope SD</w:t>
             </w:r>
@@ -6634,14 +6633,13 @@
             <w:pPr>
               <w:spacing w:before="40" w:after="40"/>
               <w:ind w:left="100" w:right="100"/>
-              <w:rPr>
-                <w:rFonts w:ascii="Times New Roman" w:hAnsi="Times New Roman" w:cs="Times New Roman"/>
-              </w:rPr>
-            </w:pPr>
-            <w:r>
-              <w:rPr>
-                <w:rFonts w:ascii="Times New Roman" w:eastAsia="Times New Roman" w:hAnsi="Times New Roman" w:cs="Times New Roman"/>
-                <w:color w:val="111111"/>
+            </w:pPr>
+            <w:r>
+              <w:rPr>
+                <w:rFonts w:ascii="Times New Roman" w:eastAsia="Times New Roman" w:hAnsi="Times New Roman" w:cs="Times New Roman"/>
+                <w:color w:val="111111"/>
+                <w:sz w:val="22"/>
+                <w:szCs w:val="22"/>
               </w:rPr>
               <w:t xml:space="preserve">0.6 </w:t>
             </w:r>
@@ -6649,83 +6647,87 @@
               <w:rPr>
                 <w:rFonts w:ascii="Times New Roman" w:eastAsia="Times New Roman" w:hAnsi="Times New Roman" w:cs="Times New Roman"/>
                 <w:color w:val="111111"/>
-              </w:rPr>
-              <w:br/>
-              <w:t>(0.04, 1.23)</w:t>
-            </w:r>
-          </w:p>
-        </w:tc>
-        <w:tc>
-          <w:tcPr>
-            <w:tcW w:w="1440" w:type="dxa"/>
-            <w:shd w:val="clear" w:color="auto" w:fill="FFFFFF"/>
-            <w:tcMar>
-              <w:top w:w="0" w:type="dxa"/>
-              <w:left w:w="0" w:type="dxa"/>
-              <w:bottom w:w="0" w:type="dxa"/>
-              <w:right w:w="0" w:type="dxa"/>
-            </w:tcMar>
-            <w:vAlign w:val="center"/>
-          </w:tcPr>
-          <w:p>
-            <w:pPr>
-              <w:spacing w:before="40" w:after="40"/>
-              <w:ind w:left="100" w:right="100"/>
-              <w:rPr>
-                <w:rFonts w:ascii="Times New Roman" w:hAnsi="Times New Roman" w:cs="Times New Roman"/>
-              </w:rPr>
-            </w:pPr>
-            <w:r>
-              <w:rPr>
-                <w:rFonts w:ascii="Times New Roman" w:eastAsia="Times New Roman" w:hAnsi="Times New Roman" w:cs="Times New Roman"/>
-                <w:color w:val="111111"/>
-              </w:rPr>
-              <w:t xml:space="preserve">0.79 </w:t>
-            </w:r>
-            <w:r>
-              <w:rPr>
-                <w:rFonts w:ascii="Times New Roman" w:eastAsia="Times New Roman" w:hAnsi="Times New Roman" w:cs="Times New Roman"/>
-                <w:color w:val="111111"/>
-              </w:rPr>
-              <w:br/>
-              <w:t>(0.24, 1.53)</w:t>
-            </w:r>
-          </w:p>
-        </w:tc>
-        <w:tc>
-          <w:tcPr>
-            <w:tcW w:w="1440" w:type="dxa"/>
-            <w:shd w:val="clear" w:color="auto" w:fill="FFFFFF"/>
-            <w:tcMar>
-              <w:top w:w="0" w:type="dxa"/>
-              <w:left w:w="0" w:type="dxa"/>
-              <w:bottom w:w="0" w:type="dxa"/>
-              <w:right w:w="0" w:type="dxa"/>
-            </w:tcMar>
-            <w:vAlign w:val="center"/>
-          </w:tcPr>
-          <w:p>
-            <w:pPr>
-              <w:spacing w:before="40" w:after="40"/>
-              <w:ind w:left="100" w:right="100"/>
-              <w:rPr>
-                <w:rFonts w:ascii="Times New Roman" w:hAnsi="Times New Roman" w:cs="Times New Roman"/>
-              </w:rPr>
-            </w:pPr>
-            <w:r>
-              <w:rPr>
-                <w:rFonts w:ascii="Times New Roman" w:eastAsia="Times New Roman" w:hAnsi="Times New Roman" w:cs="Times New Roman"/>
-                <w:color w:val="111111"/>
-              </w:rPr>
-              <w:t xml:space="preserve">0.6 </w:t>
-            </w:r>
-            <w:r>
-              <w:rPr>
-                <w:rFonts w:ascii="Times New Roman" w:eastAsia="Times New Roman" w:hAnsi="Times New Roman" w:cs="Times New Roman"/>
-                <w:color w:val="111111"/>
-              </w:rPr>
-              <w:br/>
-              <w:t>(0, 1.22)</w:t>
+                <w:sz w:val="22"/>
+                <w:szCs w:val="22"/>
+              </w:rPr>
+              <w:br/>
+              <w:t>(0.05, 1.26)</w:t>
+            </w:r>
+          </w:p>
+        </w:tc>
+        <w:tc>
+          <w:tcPr>
+            <w:tcW w:w="1440" w:type="dxa"/>
+            <w:shd w:val="clear" w:color="auto" w:fill="FFFFFF"/>
+            <w:tcMar>
+              <w:top w:w="0" w:type="dxa"/>
+              <w:left w:w="0" w:type="dxa"/>
+              <w:bottom w:w="0" w:type="dxa"/>
+              <w:right w:w="0" w:type="dxa"/>
+            </w:tcMar>
+            <w:vAlign w:val="center"/>
+          </w:tcPr>
+          <w:p>
+            <w:pPr>
+              <w:spacing w:before="40" w:after="40"/>
+              <w:ind w:left="100" w:right="100"/>
+            </w:pPr>
+            <w:r>
+              <w:rPr>
+                <w:rFonts w:ascii="Times New Roman" w:eastAsia="Times New Roman" w:hAnsi="Times New Roman" w:cs="Times New Roman"/>
+                <w:color w:val="111111"/>
+                <w:sz w:val="22"/>
+                <w:szCs w:val="22"/>
+              </w:rPr>
+              <w:t xml:space="preserve">0.8 </w:t>
+            </w:r>
+            <w:r>
+              <w:rPr>
+                <w:rFonts w:ascii="Times New Roman" w:eastAsia="Times New Roman" w:hAnsi="Times New Roman" w:cs="Times New Roman"/>
+                <w:color w:val="111111"/>
+                <w:sz w:val="22"/>
+                <w:szCs w:val="22"/>
+              </w:rPr>
+              <w:br/>
+              <w:t>(0.26, 1.57)</w:t>
+            </w:r>
+          </w:p>
+        </w:tc>
+        <w:tc>
+          <w:tcPr>
+            <w:tcW w:w="1440" w:type="dxa"/>
+            <w:shd w:val="clear" w:color="auto" w:fill="FFFFFF"/>
+            <w:tcMar>
+              <w:top w:w="0" w:type="dxa"/>
+              <w:left w:w="0" w:type="dxa"/>
+              <w:bottom w:w="0" w:type="dxa"/>
+              <w:right w:w="0" w:type="dxa"/>
+            </w:tcMar>
+            <w:vAlign w:val="center"/>
+          </w:tcPr>
+          <w:p>
+            <w:pPr>
+              <w:spacing w:before="40" w:after="40"/>
+              <w:ind w:left="100" w:right="100"/>
+            </w:pPr>
+            <w:r>
+              <w:rPr>
+                <w:rFonts w:ascii="Times New Roman" w:eastAsia="Times New Roman" w:hAnsi="Times New Roman" w:cs="Times New Roman"/>
+                <w:color w:val="111111"/>
+                <w:sz w:val="22"/>
+                <w:szCs w:val="22"/>
+              </w:rPr>
+              <w:t xml:space="preserve">0.61 </w:t>
+            </w:r>
+            <w:r>
+              <w:rPr>
+                <w:rFonts w:ascii="Times New Roman" w:eastAsia="Times New Roman" w:hAnsi="Times New Roman" w:cs="Times New Roman"/>
+                <w:color w:val="111111"/>
+                <w:sz w:val="22"/>
+                <w:szCs w:val="22"/>
+              </w:rPr>
+              <w:br/>
+              <w:t>(0.06, 1.28)</w:t>
             </w:r>
           </w:p>
         </w:tc>
@@ -6754,14 +6756,13 @@
             <w:pPr>
               <w:spacing w:before="40" w:after="40"/>
               <w:ind w:left="100" w:right="100"/>
-              <w:rPr>
-                <w:rFonts w:ascii="Times New Roman" w:hAnsi="Times New Roman" w:cs="Times New Roman"/>
-              </w:rPr>
-            </w:pPr>
-            <w:r>
-              <w:rPr>
-                <w:rFonts w:ascii="Times New Roman" w:eastAsia="Times New Roman" w:hAnsi="Times New Roman" w:cs="Times New Roman"/>
-                <w:color w:val="111111"/>
+            </w:pPr>
+            <w:r>
+              <w:rPr>
+                <w:rFonts w:ascii="Times New Roman" w:eastAsia="Times New Roman" w:hAnsi="Times New Roman" w:cs="Times New Roman"/>
+                <w:color w:val="111111"/>
+                <w:sz w:val="22"/>
+                <w:szCs w:val="22"/>
               </w:rPr>
               <w:t>Plot SD</w:t>
             </w:r>
@@ -6786,14 +6787,13 @@
             <w:pPr>
               <w:spacing w:before="40" w:after="40"/>
               <w:ind w:left="100" w:right="100"/>
-              <w:rPr>
-                <w:rFonts w:ascii="Times New Roman" w:hAnsi="Times New Roman" w:cs="Times New Roman"/>
-              </w:rPr>
-            </w:pPr>
-            <w:r>
-              <w:rPr>
-                <w:rFonts w:ascii="Times New Roman" w:eastAsia="Times New Roman" w:hAnsi="Times New Roman" w:cs="Times New Roman"/>
-                <w:color w:val="111111"/>
+            </w:pPr>
+            <w:r>
+              <w:rPr>
+                <w:rFonts w:ascii="Times New Roman" w:eastAsia="Times New Roman" w:hAnsi="Times New Roman" w:cs="Times New Roman"/>
+                <w:color w:val="111111"/>
+                <w:sz w:val="22"/>
+                <w:szCs w:val="22"/>
               </w:rPr>
               <w:t xml:space="preserve">1.78 </w:t>
             </w:r>
@@ -6801,9 +6801,11 @@
               <w:rPr>
                 <w:rFonts w:ascii="Times New Roman" w:eastAsia="Times New Roman" w:hAnsi="Times New Roman" w:cs="Times New Roman"/>
                 <w:color w:val="111111"/>
-              </w:rPr>
-              <w:br/>
-              <w:t>(1.55, 2.03)</w:t>
+                <w:sz w:val="22"/>
+                <w:szCs w:val="22"/>
+              </w:rPr>
+              <w:br/>
+              <w:t>(1.55, 2.01)</w:t>
             </w:r>
           </w:p>
         </w:tc>
@@ -6826,24 +6828,25 @@
             <w:pPr>
               <w:spacing w:before="40" w:after="40"/>
               <w:ind w:left="100" w:right="100"/>
-              <w:rPr>
-                <w:rFonts w:ascii="Times New Roman" w:hAnsi="Times New Roman" w:cs="Times New Roman"/>
-              </w:rPr>
-            </w:pPr>
-            <w:r>
-              <w:rPr>
-                <w:rFonts w:ascii="Times New Roman" w:eastAsia="Times New Roman" w:hAnsi="Times New Roman" w:cs="Times New Roman"/>
-                <w:color w:val="111111"/>
-              </w:rPr>
-              <w:t xml:space="preserve">1.68 </w:t>
-            </w:r>
-            <w:r>
-              <w:rPr>
-                <w:rFonts w:ascii="Times New Roman" w:eastAsia="Times New Roman" w:hAnsi="Times New Roman" w:cs="Times New Roman"/>
-                <w:color w:val="111111"/>
-              </w:rPr>
-              <w:br/>
-              <w:t>(1.45, 1.9)</w:t>
+            </w:pPr>
+            <w:r>
+              <w:rPr>
+                <w:rFonts w:ascii="Times New Roman" w:eastAsia="Times New Roman" w:hAnsi="Times New Roman" w:cs="Times New Roman"/>
+                <w:color w:val="111111"/>
+                <w:sz w:val="22"/>
+                <w:szCs w:val="22"/>
+              </w:rPr>
+              <w:t xml:space="preserve">1.66 </w:t>
+            </w:r>
+            <w:r>
+              <w:rPr>
+                <w:rFonts w:ascii="Times New Roman" w:eastAsia="Times New Roman" w:hAnsi="Times New Roman" w:cs="Times New Roman"/>
+                <w:color w:val="111111"/>
+                <w:sz w:val="22"/>
+                <w:szCs w:val="22"/>
+              </w:rPr>
+              <w:br/>
+              <w:t>(1.45, 1.89)</w:t>
             </w:r>
           </w:p>
         </w:tc>
@@ -6866,21 +6869,22 @@
             <w:pPr>
               <w:spacing w:before="40" w:after="40"/>
               <w:ind w:left="100" w:right="100"/>
-              <w:rPr>
-                <w:rFonts w:ascii="Times New Roman" w:hAnsi="Times New Roman" w:cs="Times New Roman"/>
-              </w:rPr>
-            </w:pPr>
-            <w:r>
-              <w:rPr>
-                <w:rFonts w:ascii="Times New Roman" w:eastAsia="Times New Roman" w:hAnsi="Times New Roman" w:cs="Times New Roman"/>
-                <w:color w:val="111111"/>
-              </w:rPr>
-              <w:t xml:space="preserve">1.79 </w:t>
-            </w:r>
-            <w:r>
-              <w:rPr>
-                <w:rFonts w:ascii="Times New Roman" w:eastAsia="Times New Roman" w:hAnsi="Times New Roman" w:cs="Times New Roman"/>
-                <w:color w:val="111111"/>
+            </w:pPr>
+            <w:r>
+              <w:rPr>
+                <w:rFonts w:ascii="Times New Roman" w:eastAsia="Times New Roman" w:hAnsi="Times New Roman" w:cs="Times New Roman"/>
+                <w:color w:val="111111"/>
+                <w:sz w:val="22"/>
+                <w:szCs w:val="22"/>
+              </w:rPr>
+              <w:t xml:space="preserve">1.78 </w:t>
+            </w:r>
+            <w:r>
+              <w:rPr>
+                <w:rFonts w:ascii="Times New Roman" w:eastAsia="Times New Roman" w:hAnsi="Times New Roman" w:cs="Times New Roman"/>
+                <w:color w:val="111111"/>
+                <w:sz w:val="22"/>
+                <w:szCs w:val="22"/>
               </w:rPr>
               <w:br/>
               <w:t>(1.55, 2.02)</w:t>
@@ -6907,15 +6911,12 @@
             <w:vAlign w:val="center"/>
           </w:tcPr>
           <w:p>
-            <w:pPr>
-              <w:rPr>
-                <w:rFonts w:ascii="Times New Roman" w:hAnsi="Times New Roman" w:cs="Times New Roman"/>
-              </w:rPr>
-            </w:pPr>
             <w:r>
               <w:rPr>
                 <w:rFonts w:ascii="Times New Roman" w:eastAsia="Times New Roman" w:hAnsi="Times New Roman" w:cs="Times New Roman"/>
                 <w:color w:val="000000"/>
+                <w:sz w:val="20"/>
+                <w:szCs w:val="20"/>
               </w:rPr>
               <w:t>*Estimate for plots sampled in 2007.</w:t>
             </w:r>
@@ -6941,15 +6942,12 @@
             <w:vAlign w:val="center"/>
           </w:tcPr>
           <w:p>
-            <w:pPr>
-              <w:rPr>
-                <w:rFonts w:ascii="Times New Roman" w:hAnsi="Times New Roman" w:cs="Times New Roman"/>
-              </w:rPr>
-            </w:pPr>
             <w:r>
               <w:rPr>
                 <w:rFonts w:ascii="Times New Roman" w:eastAsia="Times New Roman" w:hAnsi="Times New Roman" w:cs="Times New Roman"/>
                 <w:color w:val="000000"/>
+                <w:sz w:val="20"/>
+                <w:szCs w:val="20"/>
               </w:rPr>
               <w:t>**Estimate for redwood forests.</w:t>
             </w:r>
@@ -6957,13 +6955,6 @@
         </w:tc>
       </w:tr>
     </w:tbl>
-    <w:p>
-      <w:pPr>
-        <w:rPr>
-          <w:rFonts w:ascii="Times New Roman" w:hAnsi="Times New Roman" w:cs="Times New Roman"/>
-        </w:rPr>
-      </w:pPr>
-    </w:p>
     <w:p>
       <w:pPr>
         <w:rPr>

</xml_diff>